<commit_message>
Preparation for linux build
</commit_message>
<xml_diff>
--- a/docs/Anforderungsspezifikation_CTI.docx
+++ b/docs/Anforderungsspezifikation_CTI.docx
@@ -31,10 +31,12 @@
           <w:p>
             <w:pPr>
               <w:pStyle w:val="Titel"/>
+              <w:jc w:val="center"/>
               <w:rPr>
                 <w:noProof/>
               </w:rPr>
             </w:pPr>
+            <w:bookmarkStart w:id="0" w:name="_GoBack" w:colFirst="1" w:colLast="1"/>
             <w:r>
               <w:rPr>
                 <w:noProof/>
@@ -42,9 +44,9 @@
               </w:rPr>
               <w:drawing>
                 <wp:inline distT="0" distB="0" distL="0" distR="0" wp14:anchorId="68A8EEF6" wp14:editId="0E176D89">
-                  <wp:extent cx="5327650" cy="3594100"/>
-                  <wp:effectExtent l="0" t="0" r="0" b="0"/>
-                  <wp:docPr id="2" name="Bild 1" descr="platzhalter"/>
+                  <wp:extent cx="3295199" cy="3594100"/>
+                  <wp:effectExtent l="0" t="0" r="635" b="6350"/>
+                  <wp:docPr id="2" name="Bild 1"/>
                   <wp:cNvGraphicFramePr>
                     <a:graphicFrameLocks xmlns:a="http://schemas.openxmlformats.org/drawingml/2006/main" noChangeAspect="1"/>
                   </wp:cNvGraphicFramePr>
@@ -65,7 +67,6 @@
                               </a:ext>
                             </a:extLst>
                           </a:blip>
-                          <a:srcRect/>
                           <a:stretch>
                             <a:fillRect/>
                           </a:stretch>
@@ -73,7 +74,7 @@
                         <pic:spPr bwMode="auto">
                           <a:xfrm>
                             <a:off x="0" y="0"/>
-                            <a:ext cx="5327650" cy="3594100"/>
+                            <a:ext cx="3295199" cy="3594100"/>
                           </a:xfrm>
                           <a:prstGeom prst="rect">
                             <a:avLst/>
@@ -170,8 +171,16 @@
               <w:rPr>
                 <w:b/>
               </w:rPr>
-              <w:t>Lukas Seglias</w:t>
+              <w:t xml:space="preserve">Lukas </w:t>
             </w:r>
+            <w:proofErr w:type="spellStart"/>
+            <w:r>
+              <w:rPr>
+                <w:b/>
+              </w:rPr>
+              <w:t>Seglias</w:t>
+            </w:r>
+            <w:proofErr w:type="spellEnd"/>
           </w:p>
           <w:p>
             <w:pPr>
@@ -205,8 +214,6 @@
               </w:rPr>
               <w:t>V. 0.0.1-SNAPSHOT 25.09.2019</w:t>
             </w:r>
-            <w:bookmarkStart w:id="0" w:name="_GoBack"/>
-            <w:bookmarkEnd w:id="0"/>
           </w:p>
         </w:tc>
       </w:tr>
@@ -317,6 +324,7 @@
           </w:p>
         </w:tc>
       </w:tr>
+      <w:bookmarkEnd w:id="0"/>
     </w:tbl>
     <w:p>
       <w:pPr>
@@ -2301,7 +2309,23 @@
         </w:numPr>
       </w:pPr>
       <w:r>
-        <w:t>Peter Lange (Product Owner)</w:t>
+        <w:t>Peter Lange (</w:t>
+      </w:r>
+      <w:proofErr w:type="spellStart"/>
+      <w:r>
+        <w:t>Product</w:t>
+      </w:r>
+      <w:proofErr w:type="spellEnd"/>
+      <w:r>
+        <w:t xml:space="preserve"> </w:t>
+      </w:r>
+      <w:proofErr w:type="spellStart"/>
+      <w:r>
+        <w:t>Owner</w:t>
+      </w:r>
+      <w:proofErr w:type="spellEnd"/>
+      <w:r>
+        <w:t>)</w:t>
       </w:r>
     </w:p>
     <w:p>
@@ -2312,7 +2336,15 @@
         </w:numPr>
       </w:pPr>
       <w:r>
-        <w:t>Lukas Seglias (Entwickler)</w:t>
+        <w:t xml:space="preserve">Lukas </w:t>
+      </w:r>
+      <w:proofErr w:type="spellStart"/>
+      <w:r>
+        <w:t>Seglias</w:t>
+      </w:r>
+      <w:proofErr w:type="spellEnd"/>
+      <w:r>
+        <w:t xml:space="preserve"> (Entwickler)</w:t>
       </w:r>
     </w:p>
     <w:p>
@@ -2334,7 +2366,15 @@
         </w:numPr>
       </w:pPr>
       <w:r>
-        <w:t>Lukas Seglias (Auftraggeber)</w:t>
+        <w:t xml:space="preserve">Lukas </w:t>
+      </w:r>
+      <w:proofErr w:type="spellStart"/>
+      <w:r>
+        <w:t>Seglias</w:t>
+      </w:r>
+      <w:proofErr w:type="spellEnd"/>
+      <w:r>
+        <w:t xml:space="preserve"> (Auftraggeber)</w:t>
       </w:r>
     </w:p>
     <w:p>
@@ -2526,8 +2566,13 @@
         <w:pStyle w:val="berschrift3"/>
       </w:pPr>
       <w:bookmarkStart w:id="16" w:name="_Toc20335476"/>
-      <w:r>
-        <w:t>Use Cases</w:t>
+      <w:proofErr w:type="spellStart"/>
+      <w:r>
+        <w:t>Use</w:t>
+      </w:r>
+      <w:proofErr w:type="spellEnd"/>
+      <w:r>
+        <w:t xml:space="preserve"> Cases</w:t>
       </w:r>
       <w:bookmarkEnd w:id="16"/>
     </w:p>
@@ -2641,6 +2686,7 @@
                 <w:color w:val="FFFFFF"/>
               </w:rPr>
             </w:pPr>
+            <w:proofErr w:type="spellStart"/>
             <w:r>
               <w:rPr>
                 <w:b/>
@@ -2649,6 +2695,7 @@
               </w:rPr>
               <w:t>Prio</w:t>
             </w:r>
+            <w:proofErr w:type="spellEnd"/>
           </w:p>
         </w:tc>
         <w:tc>
@@ -2820,18 +2867,54 @@
           <w:lang w:val="en-US"/>
         </w:rPr>
       </w:pPr>
+      <w:proofErr w:type="spellStart"/>
       <w:r>
         <w:rPr>
           <w:lang w:val="en-US"/>
         </w:rPr>
-        <w:t xml:space="preserve">Priorität: </w:t>
+        <w:t>Priorität</w:t>
+      </w:r>
+      <w:proofErr w:type="spellEnd"/>
+      <w:r>
+        <w:rPr>
+          <w:lang w:val="en-US"/>
+        </w:rPr>
+        <w:t xml:space="preserve">: </w:t>
       </w:r>
       <w:r>
         <w:rPr>
           <w:lang w:val="en-US"/>
         </w:rPr>
         <w:tab/>
-        <w:t>Muss / Optional P1, P2, P3  /  Wunsch (Nice to have)</w:t>
+        <w:t xml:space="preserve">Muss / Optional P1, P2, </w:t>
+      </w:r>
+      <w:proofErr w:type="gramStart"/>
+      <w:r>
+        <w:rPr>
+          <w:lang w:val="en-US"/>
+        </w:rPr>
+        <w:t>P3  /</w:t>
+      </w:r>
+      <w:proofErr w:type="gramEnd"/>
+      <w:r>
+        <w:rPr>
+          <w:lang w:val="en-US"/>
+        </w:rPr>
+        <w:t xml:space="preserve">  </w:t>
+      </w:r>
+      <w:proofErr w:type="spellStart"/>
+      <w:r>
+        <w:rPr>
+          <w:lang w:val="en-US"/>
+        </w:rPr>
+        <w:t>Wunsch</w:t>
+      </w:r>
+      <w:proofErr w:type="spellEnd"/>
+      <w:r>
+        <w:rPr>
+          <w:lang w:val="en-US"/>
+        </w:rPr>
+        <w:t xml:space="preserve"> (Nice to have)</w:t>
       </w:r>
     </w:p>
     <w:p>
@@ -2976,6 +3059,7 @@
                 <w:color w:val="FFFFFF"/>
               </w:rPr>
             </w:pPr>
+            <w:proofErr w:type="spellStart"/>
             <w:r>
               <w:rPr>
                 <w:b/>
@@ -2984,6 +3068,7 @@
               </w:rPr>
               <w:t>Prio</w:t>
             </w:r>
+            <w:proofErr w:type="spellEnd"/>
           </w:p>
         </w:tc>
         <w:tc>
@@ -3214,6 +3299,7 @@
                 <w:color w:val="FFFFFF"/>
               </w:rPr>
             </w:pPr>
+            <w:proofErr w:type="spellStart"/>
             <w:r>
               <w:rPr>
                 <w:b/>
@@ -3222,6 +3308,7 @@
               </w:rPr>
               <w:t>Prio</w:t>
             </w:r>
+            <w:proofErr w:type="spellEnd"/>
           </w:p>
         </w:tc>
         <w:tc>
@@ -3595,7 +3682,23 @@
       </w:pPr>
       <w:bookmarkStart w:id="25" w:name="_Toc20335485"/>
       <w:r>
-        <w:t xml:space="preserve">Definition of Ready </w:t>
+        <w:t xml:space="preserve">Definition </w:t>
+      </w:r>
+      <w:proofErr w:type="spellStart"/>
+      <w:r>
+        <w:t>of</w:t>
+      </w:r>
+      <w:proofErr w:type="spellEnd"/>
+      <w:r>
+        <w:t xml:space="preserve"> </w:t>
+      </w:r>
+      <w:proofErr w:type="spellStart"/>
+      <w:r>
+        <w:t>Ready</w:t>
+      </w:r>
+      <w:proofErr w:type="spellEnd"/>
+      <w:r>
+        <w:t xml:space="preserve"> </w:t>
       </w:r>
       <w:r>
         <w:t>–</w:t>
@@ -4237,14 +4340,62 @@
         <w:color w:val="697D91"/>
         <w:lang w:val="fr-CH"/>
       </w:rPr>
-      <w:t xml:space="preserve">Berner Fachhochschule | </w:t>
+      <w:t xml:space="preserve">Berner </w:t>
+    </w:r>
+    <w:proofErr w:type="spellStart"/>
+    <w:r>
+      <w:rPr>
+        <w:color w:val="697D91"/>
+        <w:lang w:val="fr-CH"/>
+      </w:rPr>
+      <w:t>Fachhochschule</w:t>
+    </w:r>
+    <w:proofErr w:type="spellEnd"/>
+    <w:r>
+      <w:rPr>
+        <w:color w:val="697D91"/>
+        <w:lang w:val="fr-CH"/>
+      </w:rPr>
+      <w:t xml:space="preserve"> | </w:t>
     </w:r>
     <w:r>
       <w:rPr>
         <w:color w:val="697D91"/>
         <w:lang w:val="fr-CH"/>
       </w:rPr>
-      <w:t>Haute école spécialisée bernoise | Bern University of Applied Sciences</w:t>
+      <w:t xml:space="preserve">Haute école spécialisée bernoise | Bern </w:t>
+    </w:r>
+    <w:proofErr w:type="spellStart"/>
+    <w:r>
+      <w:rPr>
+        <w:color w:val="697D91"/>
+        <w:lang w:val="fr-CH"/>
+      </w:rPr>
+      <w:t>University</w:t>
+    </w:r>
+    <w:proofErr w:type="spellEnd"/>
+    <w:r>
+      <w:rPr>
+        <w:color w:val="697D91"/>
+        <w:lang w:val="fr-CH"/>
+      </w:rPr>
+      <w:t xml:space="preserve"> of </w:t>
+    </w:r>
+    <w:proofErr w:type="spellStart"/>
+    <w:r>
+      <w:rPr>
+        <w:color w:val="697D91"/>
+        <w:lang w:val="fr-CH"/>
+      </w:rPr>
+      <w:t>Applied</w:t>
+    </w:r>
+    <w:proofErr w:type="spellEnd"/>
+    <w:r>
+      <w:rPr>
+        <w:color w:val="697D91"/>
+        <w:lang w:val="fr-CH"/>
+      </w:rPr>
+      <w:t xml:space="preserve"> Sciences</w:t>
     </w:r>
   </w:p>
 </w:ftr>

</xml_diff>

<commit_message>
Further work on documentation
</commit_message>
<xml_diff>
--- a/docs/Anforderungsspezifikation_CTI.docx
+++ b/docs/Anforderungsspezifikation_CTI.docx
@@ -3109,15 +3109,7 @@
     </w:p>
     <w:p>
       <w:r>
-        <w:t xml:space="preserve">Für die Erkennung </w:t>
-      </w:r>
-      <w:proofErr w:type="gramStart"/>
-      <w:r>
-        <w:t>des Voucher</w:t>
-      </w:r>
-      <w:proofErr w:type="gramEnd"/>
-      <w:r>
-        <w:t xml:space="preserve"> und das Auslesen der Informationen muss es eine Vorlage geben, mit der ein in Papierform vorliegender Voucher verglichen werden kann. Die</w:t>
+        <w:t>Für die Erkennung des Voucher und das Auslesen der Informationen muss es eine Vorlage geben, mit der ein in Papierform vorliegender Voucher verglichen werden kann. Die</w:t>
       </w:r>
       <w:r>
         <w:t xml:space="preserve"> Vorlage</w:t>
@@ -3932,6 +3924,7 @@
       </w:pPr>
       <w:bookmarkStart w:id="20" w:name="_Toc20335475"/>
       <w:r>
+        <w:lastRenderedPageBreak/>
         <w:t>F</w:t>
       </w:r>
       <w:r>
@@ -3949,18 +3942,2335 @@
       </w:r>
       <w:bookmarkEnd w:id="21"/>
     </w:p>
+    <w:p>
+      <w:pPr>
+        <w:keepNext/>
+      </w:pPr>
+      <w:r>
+        <w:rPr>
+          <w:noProof/>
+        </w:rPr>
+        <w:drawing>
+          <wp:inline distT="0" distB="0" distL="0" distR="0" wp14:anchorId="001A41CD" wp14:editId="5A46BCBE">
+            <wp:extent cx="4083166" cy="3321050"/>
+            <wp:effectExtent l="0" t="0" r="0" b="0"/>
+            <wp:docPr id="7" name="Grafik 7"/>
+            <wp:cNvGraphicFramePr>
+              <a:graphicFrameLocks xmlns:a="http://schemas.openxmlformats.org/drawingml/2006/main" noChangeAspect="1"/>
+            </wp:cNvGraphicFramePr>
+            <a:graphic xmlns:a="http://schemas.openxmlformats.org/drawingml/2006/main">
+              <a:graphicData uri="http://schemas.openxmlformats.org/drawingml/2006/picture">
+                <pic:pic xmlns:pic="http://schemas.openxmlformats.org/drawingml/2006/picture">
+                  <pic:nvPicPr>
+                    <pic:cNvPr id="0" name="Picture 3"/>
+                    <pic:cNvPicPr>
+                      <a:picLocks noChangeAspect="1" noChangeArrowheads="1"/>
+                    </pic:cNvPicPr>
+                  </pic:nvPicPr>
+                  <pic:blipFill>
+                    <a:blip r:embed="rId20">
+                      <a:extLst>
+                        <a:ext uri="{28A0092B-C50C-407E-A947-70E740481C1C}">
+                          <a14:useLocalDpi xmlns:a14="http://schemas.microsoft.com/office/drawing/2010/main" val="0"/>
+                        </a:ext>
+                      </a:extLst>
+                    </a:blip>
+                    <a:srcRect/>
+                    <a:stretch>
+                      <a:fillRect/>
+                    </a:stretch>
+                  </pic:blipFill>
+                  <pic:spPr bwMode="auto">
+                    <a:xfrm>
+                      <a:off x="0" y="0"/>
+                      <a:ext cx="4095980" cy="3331473"/>
+                    </a:xfrm>
+                    <a:prstGeom prst="rect">
+                      <a:avLst/>
+                    </a:prstGeom>
+                    <a:noFill/>
+                    <a:ln>
+                      <a:noFill/>
+                    </a:ln>
+                  </pic:spPr>
+                </pic:pic>
+              </a:graphicData>
+            </a:graphic>
+          </wp:inline>
+        </w:drawing>
+      </w:r>
+    </w:p>
+    <w:p>
+      <w:pPr>
+        <w:pStyle w:val="Beschriftung"/>
+      </w:pPr>
+      <w:proofErr w:type="spellStart"/>
+      <w:r>
+        <w:t>Abbildung</w:t>
+      </w:r>
+      <w:proofErr w:type="spellEnd"/>
+      <w:r>
+        <w:t xml:space="preserve"> </w:t>
+      </w:r>
+      <w:r>
+        <w:fldChar w:fldCharType="begin"/>
+      </w:r>
+      <w:r>
+        <w:instrText xml:space="preserve"> SEQ Abbildung \* ARABIC </w:instrText>
+      </w:r>
+      <w:r>
+        <w:fldChar w:fldCharType="separate"/>
+      </w:r>
+      <w:r>
+        <w:rPr>
+          <w:noProof/>
+        </w:rPr>
+        <w:t>8</w:t>
+      </w:r>
+      <w:r>
+        <w:fldChar w:fldCharType="end"/>
+      </w:r>
+      <w:r>
+        <w:t xml:space="preserve">: Use Case </w:t>
+      </w:r>
+      <w:proofErr w:type="spellStart"/>
+      <w:r>
+        <w:t>Diagramm</w:t>
+      </w:r>
+      <w:proofErr w:type="spellEnd"/>
+    </w:p>
+    <w:p/>
+    <w:tbl>
+      <w:tblPr>
+        <w:tblW w:w="5000" w:type="pct"/>
+        <w:tblBorders>
+          <w:top w:val="single" w:sz="4" w:space="0" w:color="9CC2E5"/>
+          <w:left w:val="single" w:sz="4" w:space="0" w:color="9CC2E5"/>
+          <w:bottom w:val="single" w:sz="4" w:space="0" w:color="9CC2E5"/>
+          <w:right w:val="single" w:sz="4" w:space="0" w:color="9CC2E5"/>
+          <w:insideH w:val="single" w:sz="4" w:space="0" w:color="9CC2E5"/>
+          <w:insideV w:val="single" w:sz="4" w:space="0" w:color="9CC2E5"/>
+        </w:tblBorders>
+        <w:tblLook w:val="04A0" w:firstRow="1" w:lastRow="0" w:firstColumn="1" w:lastColumn="0" w:noHBand="0" w:noVBand="1"/>
+      </w:tblPr>
+      <w:tblGrid>
+        <w:gridCol w:w="3397"/>
+        <w:gridCol w:w="6060"/>
+      </w:tblGrid>
+      <w:tr>
+        <w:tc>
+          <w:tcPr>
+            <w:tcW w:w="1796" w:type="pct"/>
+            <w:shd w:val="clear" w:color="auto" w:fill="5B9BD5"/>
+          </w:tcPr>
+          <w:p>
+            <w:pPr>
+              <w:rPr>
+                <w:b/>
+                <w:bCs/>
+                <w:color w:val="FFFFFF" w:themeColor="background1"/>
+              </w:rPr>
+            </w:pPr>
+            <w:r>
+              <w:rPr>
+                <w:b/>
+                <w:bCs/>
+                <w:color w:val="FFFFFF" w:themeColor="background1"/>
+              </w:rPr>
+              <w:t>Nr., Name</w:t>
+            </w:r>
+          </w:p>
+        </w:tc>
+        <w:tc>
+          <w:tcPr>
+            <w:tcW w:w="3204" w:type="pct"/>
+            <w:shd w:val="clear" w:color="auto" w:fill="auto"/>
+          </w:tcPr>
+          <w:p>
+            <w:r>
+              <w:t>1, Voucher-Vorlage</w:t>
+            </w:r>
+            <w:r>
+              <w:t>n</w:t>
+            </w:r>
+            <w:r>
+              <w:t xml:space="preserve"> einlesen</w:t>
+            </w:r>
+          </w:p>
+        </w:tc>
+      </w:tr>
+      <w:tr>
+        <w:tc>
+          <w:tcPr>
+            <w:tcW w:w="1796" w:type="pct"/>
+            <w:shd w:val="clear" w:color="auto" w:fill="5B9BD5"/>
+          </w:tcPr>
+          <w:p>
+            <w:pPr>
+              <w:rPr>
+                <w:b/>
+                <w:bCs/>
+                <w:color w:val="FFFFFF" w:themeColor="background1"/>
+              </w:rPr>
+            </w:pPr>
+            <w:r>
+              <w:rPr>
+                <w:b/>
+                <w:bCs/>
+                <w:color w:val="FFFFFF" w:themeColor="background1"/>
+              </w:rPr>
+              <w:t>Szenario</w:t>
+            </w:r>
+          </w:p>
+        </w:tc>
+        <w:tc>
+          <w:tcPr>
+            <w:tcW w:w="3204" w:type="pct"/>
+            <w:shd w:val="clear" w:color="auto" w:fill="auto"/>
+          </w:tcPr>
+          <w:p>
+            <w:r>
+              <w:t>Mögliche Voucher-Vorlagen erfassen</w:t>
+            </w:r>
+          </w:p>
+        </w:tc>
+      </w:tr>
+      <w:tr>
+        <w:tc>
+          <w:tcPr>
+            <w:tcW w:w="1796" w:type="pct"/>
+            <w:shd w:val="clear" w:color="auto" w:fill="5B9BD5"/>
+          </w:tcPr>
+          <w:p>
+            <w:pPr>
+              <w:rPr>
+                <w:b/>
+                <w:bCs/>
+                <w:color w:val="FFFFFF" w:themeColor="background1"/>
+              </w:rPr>
+            </w:pPr>
+            <w:r>
+              <w:rPr>
+                <w:b/>
+                <w:bCs/>
+                <w:color w:val="FFFFFF" w:themeColor="background1"/>
+              </w:rPr>
+              <w:t>Kurzbeschreibung</w:t>
+            </w:r>
+          </w:p>
+        </w:tc>
+        <w:tc>
+          <w:tcPr>
+            <w:tcW w:w="3204" w:type="pct"/>
+            <w:shd w:val="clear" w:color="auto" w:fill="auto"/>
+          </w:tcPr>
+          <w:p>
+            <w:r>
+              <w:t xml:space="preserve">Voucher-Vorlagen sollen initial erfasst oder geändert werden. </w:t>
+            </w:r>
+          </w:p>
+        </w:tc>
+      </w:tr>
+      <w:tr>
+        <w:tc>
+          <w:tcPr>
+            <w:tcW w:w="1796" w:type="pct"/>
+            <w:shd w:val="clear" w:color="auto" w:fill="5B9BD5"/>
+          </w:tcPr>
+          <w:p>
+            <w:pPr>
+              <w:rPr>
+                <w:b/>
+                <w:bCs/>
+                <w:color w:val="FFFFFF" w:themeColor="background1"/>
+              </w:rPr>
+            </w:pPr>
+            <w:r>
+              <w:rPr>
+                <w:b/>
+                <w:bCs/>
+                <w:color w:val="FFFFFF" w:themeColor="background1"/>
+              </w:rPr>
+              <w:t>Beteiligte Akteure</w:t>
+            </w:r>
+          </w:p>
+        </w:tc>
+        <w:tc>
+          <w:tcPr>
+            <w:tcW w:w="3204" w:type="pct"/>
+            <w:shd w:val="clear" w:color="auto" w:fill="auto"/>
+          </w:tcPr>
+          <w:p>
+            <w:r>
+              <w:t>Anwendungssoftware</w:t>
+            </w:r>
+          </w:p>
+        </w:tc>
+      </w:tr>
+      <w:tr>
+        <w:tc>
+          <w:tcPr>
+            <w:tcW w:w="1796" w:type="pct"/>
+            <w:shd w:val="clear" w:color="auto" w:fill="5B9BD5"/>
+          </w:tcPr>
+          <w:p>
+            <w:pPr>
+              <w:rPr>
+                <w:b/>
+                <w:bCs/>
+                <w:color w:val="FFFFFF" w:themeColor="background1"/>
+              </w:rPr>
+            </w:pPr>
+            <w:r>
+              <w:rPr>
+                <w:b/>
+                <w:bCs/>
+                <w:color w:val="FFFFFF" w:themeColor="background1"/>
+              </w:rPr>
+              <w:t>Auslöser / Vorbedingung</w:t>
+            </w:r>
+          </w:p>
+        </w:tc>
+        <w:tc>
+          <w:tcPr>
+            <w:tcW w:w="3204" w:type="pct"/>
+            <w:shd w:val="clear" w:color="auto" w:fill="auto"/>
+          </w:tcPr>
+          <w:p>
+            <w:r>
+              <w:t>Voucher-Vorlagen vorhanden</w:t>
+            </w:r>
+          </w:p>
+        </w:tc>
+      </w:tr>
+      <w:tr>
+        <w:tc>
+          <w:tcPr>
+            <w:tcW w:w="1796" w:type="pct"/>
+            <w:shd w:val="clear" w:color="auto" w:fill="5B9BD5"/>
+          </w:tcPr>
+          <w:p>
+            <w:pPr>
+              <w:rPr>
+                <w:b/>
+                <w:bCs/>
+                <w:color w:val="FFFFFF" w:themeColor="background1"/>
+              </w:rPr>
+            </w:pPr>
+            <w:r>
+              <w:rPr>
+                <w:b/>
+                <w:bCs/>
+                <w:color w:val="FFFFFF" w:themeColor="background1"/>
+              </w:rPr>
+              <w:t>Ergebnisse / Nachbedingungen</w:t>
+            </w:r>
+          </w:p>
+        </w:tc>
+        <w:tc>
+          <w:tcPr>
+            <w:tcW w:w="3204" w:type="pct"/>
+            <w:shd w:val="clear" w:color="auto" w:fill="auto"/>
+          </w:tcPr>
+          <w:p>
+            <w:r>
+              <w:t>Voucher-Vorlagen sind bereit für die Erkennung.</w:t>
+            </w:r>
+          </w:p>
+        </w:tc>
+      </w:tr>
+    </w:tbl>
+    <w:p/>
+    <w:p>
+      <w:pPr>
+        <w:rPr>
+          <w:b/>
+        </w:rPr>
+      </w:pPr>
+      <w:r>
+        <w:rPr>
+          <w:b/>
+        </w:rPr>
+        <w:t>Ablauf</w:t>
+      </w:r>
+    </w:p>
+    <w:tbl>
+      <w:tblPr>
+        <w:tblW w:w="5000" w:type="pct"/>
+        <w:tblBorders>
+          <w:top w:val="single" w:sz="4" w:space="0" w:color="9CC2E5"/>
+          <w:left w:val="single" w:sz="4" w:space="0" w:color="9CC2E5"/>
+          <w:bottom w:val="single" w:sz="4" w:space="0" w:color="9CC2E5"/>
+          <w:right w:val="single" w:sz="4" w:space="0" w:color="9CC2E5"/>
+          <w:insideH w:val="single" w:sz="4" w:space="0" w:color="9CC2E5"/>
+          <w:insideV w:val="single" w:sz="4" w:space="0" w:color="9CC2E5"/>
+        </w:tblBorders>
+        <w:tblLook w:val="04A0" w:firstRow="1" w:lastRow="0" w:firstColumn="1" w:lastColumn="0" w:noHBand="0" w:noVBand="1"/>
+      </w:tblPr>
+      <w:tblGrid>
+        <w:gridCol w:w="669"/>
+        <w:gridCol w:w="2196"/>
+        <w:gridCol w:w="6592"/>
+      </w:tblGrid>
+      <w:tr>
+        <w:trPr>
+          <w:trHeight w:val="244"/>
+        </w:trPr>
+        <w:tc>
+          <w:tcPr>
+            <w:tcW w:w="354" w:type="pct"/>
+            <w:tcBorders>
+              <w:top w:val="single" w:sz="4" w:space="0" w:color="5B9BD5"/>
+              <w:left w:val="single" w:sz="4" w:space="0" w:color="5B9BD5"/>
+              <w:bottom w:val="single" w:sz="4" w:space="0" w:color="5B9BD5"/>
+              <w:right w:val="nil"/>
+            </w:tcBorders>
+            <w:shd w:val="clear" w:color="auto" w:fill="5B9BD5"/>
+          </w:tcPr>
+          <w:p>
+            <w:pPr>
+              <w:rPr>
+                <w:b/>
+                <w:bCs/>
+                <w:color w:val="FFFFFF"/>
+              </w:rPr>
+            </w:pPr>
+            <w:proofErr w:type="spellStart"/>
+            <w:r>
+              <w:rPr>
+                <w:b/>
+                <w:bCs/>
+                <w:color w:val="FFFFFF"/>
+              </w:rPr>
+              <w:t>Nr</w:t>
+            </w:r>
+            <w:proofErr w:type="spellEnd"/>
+          </w:p>
+        </w:tc>
+        <w:tc>
+          <w:tcPr>
+            <w:tcW w:w="1161" w:type="pct"/>
+            <w:tcBorders>
+              <w:top w:val="single" w:sz="4" w:space="0" w:color="5B9BD5"/>
+              <w:left w:val="nil"/>
+              <w:bottom w:val="single" w:sz="4" w:space="0" w:color="5B9BD5"/>
+              <w:right w:val="nil"/>
+            </w:tcBorders>
+            <w:shd w:val="clear" w:color="auto" w:fill="5B9BD5"/>
+          </w:tcPr>
+          <w:p>
+            <w:pPr>
+              <w:rPr>
+                <w:b/>
+                <w:bCs/>
+                <w:color w:val="FFFFFF"/>
+              </w:rPr>
+            </w:pPr>
+            <w:r>
+              <w:rPr>
+                <w:b/>
+                <w:bCs/>
+                <w:color w:val="FFFFFF"/>
+              </w:rPr>
+              <w:t>Wer</w:t>
+            </w:r>
+          </w:p>
+        </w:tc>
+        <w:tc>
+          <w:tcPr>
+            <w:tcW w:w="3485" w:type="pct"/>
+            <w:tcBorders>
+              <w:top w:val="single" w:sz="4" w:space="0" w:color="5B9BD5"/>
+              <w:left w:val="nil"/>
+              <w:bottom w:val="single" w:sz="4" w:space="0" w:color="5B9BD5"/>
+              <w:right w:val="single" w:sz="4" w:space="0" w:color="5B9BD5"/>
+            </w:tcBorders>
+            <w:shd w:val="clear" w:color="auto" w:fill="5B9BD5"/>
+          </w:tcPr>
+          <w:p>
+            <w:pPr>
+              <w:rPr>
+                <w:b/>
+                <w:bCs/>
+                <w:color w:val="FFFFFF"/>
+              </w:rPr>
+            </w:pPr>
+            <w:r>
+              <w:rPr>
+                <w:b/>
+                <w:bCs/>
+                <w:color w:val="FFFFFF"/>
+              </w:rPr>
+              <w:t>Was</w:t>
+            </w:r>
+          </w:p>
+        </w:tc>
+      </w:tr>
+      <w:tr>
+        <w:trPr>
+          <w:trHeight w:val="244"/>
+        </w:trPr>
+        <w:tc>
+          <w:tcPr>
+            <w:tcW w:w="354" w:type="pct"/>
+            <w:shd w:val="clear" w:color="auto" w:fill="auto"/>
+          </w:tcPr>
+          <w:p>
+            <w:pPr>
+              <w:rPr>
+                <w:b/>
+                <w:bCs/>
+              </w:rPr>
+            </w:pPr>
+            <w:r>
+              <w:rPr>
+                <w:b/>
+                <w:bCs/>
+              </w:rPr>
+              <w:t>1.1</w:t>
+            </w:r>
+          </w:p>
+        </w:tc>
+        <w:tc>
+          <w:tcPr>
+            <w:tcW w:w="1161" w:type="pct"/>
+            <w:shd w:val="clear" w:color="auto" w:fill="auto"/>
+          </w:tcPr>
+          <w:p>
+            <w:r>
+              <w:t>Anwendungssoftware</w:t>
+            </w:r>
+          </w:p>
+        </w:tc>
+        <w:tc>
+          <w:tcPr>
+            <w:tcW w:w="3485" w:type="pct"/>
+            <w:shd w:val="clear" w:color="auto" w:fill="auto"/>
+          </w:tcPr>
+          <w:p>
+            <w:r>
+              <w:t>Bereitet Voucher-Vorlagen anhand bekannter Daten auf.</w:t>
+            </w:r>
+          </w:p>
+        </w:tc>
+      </w:tr>
+      <w:tr>
+        <w:trPr>
+          <w:trHeight w:val="244"/>
+        </w:trPr>
+        <w:tc>
+          <w:tcPr>
+            <w:tcW w:w="354" w:type="pct"/>
+            <w:shd w:val="clear" w:color="auto" w:fill="auto"/>
+          </w:tcPr>
+          <w:p>
+            <w:pPr>
+              <w:rPr>
+                <w:b/>
+                <w:bCs/>
+              </w:rPr>
+            </w:pPr>
+            <w:r>
+              <w:rPr>
+                <w:b/>
+                <w:bCs/>
+              </w:rPr>
+              <w:t>1.2</w:t>
+            </w:r>
+          </w:p>
+        </w:tc>
+        <w:tc>
+          <w:tcPr>
+            <w:tcW w:w="1161" w:type="pct"/>
+            <w:shd w:val="clear" w:color="auto" w:fill="auto"/>
+          </w:tcPr>
+          <w:p>
+            <w:r>
+              <w:t>Anwendungssoftware</w:t>
+            </w:r>
+          </w:p>
+        </w:tc>
+        <w:tc>
+          <w:tcPr>
+            <w:tcW w:w="3485" w:type="pct"/>
+            <w:shd w:val="clear" w:color="auto" w:fill="auto"/>
+          </w:tcPr>
+          <w:p>
+            <w:r>
+              <w:t>Übergibt vorbereitete Voucher-Vorlagen an CTI.</w:t>
+            </w:r>
+          </w:p>
+        </w:tc>
+      </w:tr>
+      <w:tr>
+        <w:trPr>
+          <w:trHeight w:val="244"/>
+        </w:trPr>
+        <w:tc>
+          <w:tcPr>
+            <w:tcW w:w="354" w:type="pct"/>
+            <w:shd w:val="clear" w:color="auto" w:fill="auto"/>
+          </w:tcPr>
+          <w:p>
+            <w:pPr>
+              <w:rPr>
+                <w:b/>
+                <w:bCs/>
+              </w:rPr>
+            </w:pPr>
+            <w:r>
+              <w:rPr>
+                <w:b/>
+                <w:bCs/>
+              </w:rPr>
+              <w:t>1.3</w:t>
+            </w:r>
+          </w:p>
+        </w:tc>
+        <w:tc>
+          <w:tcPr>
+            <w:tcW w:w="1161" w:type="pct"/>
+            <w:shd w:val="clear" w:color="auto" w:fill="auto"/>
+          </w:tcPr>
+          <w:p>
+            <w:r>
+              <w:t>CTI</w:t>
+            </w:r>
+          </w:p>
+        </w:tc>
+        <w:tc>
+          <w:tcPr>
+            <w:tcW w:w="3485" w:type="pct"/>
+            <w:shd w:val="clear" w:color="auto" w:fill="auto"/>
+          </w:tcPr>
+          <w:p>
+            <w:r>
+              <w:t>Verarbeitet und speichert die Voucher-Vorlagen für die Erkennung ab.</w:t>
+            </w:r>
+          </w:p>
+        </w:tc>
+      </w:tr>
+    </w:tbl>
+    <w:p>
+      <w:pPr>
+        <w:rPr>
+          <w:b/>
+        </w:rPr>
+      </w:pPr>
+    </w:p>
+    <w:p>
+      <w:pPr>
+        <w:rPr>
+          <w:b/>
+        </w:rPr>
+      </w:pPr>
+      <w:r>
+        <w:rPr>
+          <w:b/>
+        </w:rPr>
+        <w:t>Ausnahmen, Varianten</w:t>
+      </w:r>
+    </w:p>
+    <w:tbl>
+      <w:tblPr>
+        <w:tblW w:w="5000" w:type="pct"/>
+        <w:tblBorders>
+          <w:top w:val="single" w:sz="4" w:space="0" w:color="9CC2E5"/>
+          <w:left w:val="single" w:sz="4" w:space="0" w:color="9CC2E5"/>
+          <w:bottom w:val="single" w:sz="4" w:space="0" w:color="9CC2E5"/>
+          <w:right w:val="single" w:sz="4" w:space="0" w:color="9CC2E5"/>
+          <w:insideH w:val="single" w:sz="4" w:space="0" w:color="9CC2E5"/>
+          <w:insideV w:val="single" w:sz="4" w:space="0" w:color="9CC2E5"/>
+        </w:tblBorders>
+        <w:tblLook w:val="04A0" w:firstRow="1" w:lastRow="0" w:firstColumn="1" w:lastColumn="0" w:noHBand="0" w:noVBand="1"/>
+      </w:tblPr>
+      <w:tblGrid>
+        <w:gridCol w:w="674"/>
+        <w:gridCol w:w="2195"/>
+        <w:gridCol w:w="6588"/>
+      </w:tblGrid>
+      <w:tr>
+        <w:trPr>
+          <w:trHeight w:val="244"/>
+        </w:trPr>
+        <w:tc>
+          <w:tcPr>
+            <w:tcW w:w="356" w:type="pct"/>
+            <w:tcBorders>
+              <w:top w:val="single" w:sz="4" w:space="0" w:color="5B9BD5"/>
+              <w:left w:val="single" w:sz="4" w:space="0" w:color="5B9BD5"/>
+              <w:bottom w:val="single" w:sz="4" w:space="0" w:color="5B9BD5"/>
+              <w:right w:val="nil"/>
+            </w:tcBorders>
+            <w:shd w:val="clear" w:color="auto" w:fill="5B9BD5"/>
+          </w:tcPr>
+          <w:p>
+            <w:pPr>
+              <w:rPr>
+                <w:b/>
+                <w:bCs/>
+                <w:color w:val="FFFFFF"/>
+              </w:rPr>
+            </w:pPr>
+            <w:proofErr w:type="spellStart"/>
+            <w:r>
+              <w:rPr>
+                <w:b/>
+                <w:bCs/>
+                <w:color w:val="FFFFFF"/>
+              </w:rPr>
+              <w:t>Nr</w:t>
+            </w:r>
+            <w:proofErr w:type="spellEnd"/>
+          </w:p>
+        </w:tc>
+        <w:tc>
+          <w:tcPr>
+            <w:tcW w:w="1161" w:type="pct"/>
+            <w:tcBorders>
+              <w:top w:val="single" w:sz="4" w:space="0" w:color="5B9BD5"/>
+              <w:left w:val="nil"/>
+              <w:bottom w:val="single" w:sz="4" w:space="0" w:color="5B9BD5"/>
+              <w:right w:val="nil"/>
+            </w:tcBorders>
+            <w:shd w:val="clear" w:color="auto" w:fill="5B9BD5"/>
+          </w:tcPr>
+          <w:p>
+            <w:pPr>
+              <w:rPr>
+                <w:b/>
+                <w:bCs/>
+                <w:color w:val="FFFFFF"/>
+              </w:rPr>
+            </w:pPr>
+            <w:r>
+              <w:rPr>
+                <w:b/>
+                <w:bCs/>
+                <w:color w:val="FFFFFF"/>
+              </w:rPr>
+              <w:t>Wer</w:t>
+            </w:r>
+          </w:p>
+        </w:tc>
+        <w:tc>
+          <w:tcPr>
+            <w:tcW w:w="3483" w:type="pct"/>
+            <w:tcBorders>
+              <w:top w:val="single" w:sz="4" w:space="0" w:color="5B9BD5"/>
+              <w:left w:val="nil"/>
+              <w:bottom w:val="single" w:sz="4" w:space="0" w:color="5B9BD5"/>
+              <w:right w:val="single" w:sz="4" w:space="0" w:color="5B9BD5"/>
+            </w:tcBorders>
+            <w:shd w:val="clear" w:color="auto" w:fill="5B9BD5"/>
+          </w:tcPr>
+          <w:p>
+            <w:pPr>
+              <w:rPr>
+                <w:b/>
+                <w:bCs/>
+                <w:color w:val="FFFFFF"/>
+              </w:rPr>
+            </w:pPr>
+            <w:r>
+              <w:rPr>
+                <w:b/>
+                <w:bCs/>
+                <w:color w:val="FFFFFF"/>
+              </w:rPr>
+              <w:t>Was</w:t>
+            </w:r>
+          </w:p>
+        </w:tc>
+      </w:tr>
+      <w:tr>
+        <w:trPr>
+          <w:trHeight w:val="244"/>
+        </w:trPr>
+        <w:tc>
+          <w:tcPr>
+            <w:tcW w:w="356" w:type="pct"/>
+            <w:shd w:val="clear" w:color="auto" w:fill="auto"/>
+          </w:tcPr>
+          <w:p>
+            <w:pPr>
+              <w:rPr>
+                <w:b/>
+                <w:bCs/>
+              </w:rPr>
+            </w:pPr>
+            <w:r>
+              <w:rPr>
+                <w:b/>
+                <w:bCs/>
+              </w:rPr>
+              <w:t>1.</w:t>
+            </w:r>
+            <w:r>
+              <w:rPr>
+                <w:b/>
+                <w:bCs/>
+              </w:rPr>
+              <w:t>3.1</w:t>
+            </w:r>
+          </w:p>
+        </w:tc>
+        <w:tc>
+          <w:tcPr>
+            <w:tcW w:w="1161" w:type="pct"/>
+            <w:shd w:val="clear" w:color="auto" w:fill="auto"/>
+          </w:tcPr>
+          <w:p>
+            <w:r>
+              <w:t>CTI</w:t>
+            </w:r>
+          </w:p>
+        </w:tc>
+        <w:tc>
+          <w:tcPr>
+            <w:tcW w:w="3483" w:type="pct"/>
+            <w:shd w:val="clear" w:color="auto" w:fill="auto"/>
+          </w:tcPr>
+          <w:p>
+            <w:r>
+              <w:t>Wenn Voucher-Vorlage vorhanden ist, wird die bereits bekannte Vorlage ersetzt.</w:t>
+            </w:r>
+          </w:p>
+        </w:tc>
+      </w:tr>
+    </w:tbl>
+    <w:p/>
     <w:p/>
     <w:p/>
     <w:p/>
     <w:p>
       <w:pPr>
+        <w:spacing w:line="240" w:lineRule="auto"/>
+      </w:pPr>
+      <w:r>
+        <w:br w:type="page"/>
+      </w:r>
+    </w:p>
+    <w:p/>
+    <w:tbl>
+      <w:tblPr>
+        <w:tblW w:w="5000" w:type="pct"/>
+        <w:tblBorders>
+          <w:top w:val="single" w:sz="4" w:space="0" w:color="9CC2E5"/>
+          <w:left w:val="single" w:sz="4" w:space="0" w:color="9CC2E5"/>
+          <w:bottom w:val="single" w:sz="4" w:space="0" w:color="9CC2E5"/>
+          <w:right w:val="single" w:sz="4" w:space="0" w:color="9CC2E5"/>
+          <w:insideH w:val="single" w:sz="4" w:space="0" w:color="9CC2E5"/>
+          <w:insideV w:val="single" w:sz="4" w:space="0" w:color="9CC2E5"/>
+        </w:tblBorders>
+        <w:tblLook w:val="04A0" w:firstRow="1" w:lastRow="0" w:firstColumn="1" w:lastColumn="0" w:noHBand="0" w:noVBand="1"/>
+      </w:tblPr>
+      <w:tblGrid>
+        <w:gridCol w:w="3397"/>
+        <w:gridCol w:w="6060"/>
+      </w:tblGrid>
+      <w:tr>
+        <w:tc>
+          <w:tcPr>
+            <w:tcW w:w="1796" w:type="pct"/>
+            <w:shd w:val="clear" w:color="auto" w:fill="5B9BD5"/>
+          </w:tcPr>
+          <w:p>
+            <w:pPr>
+              <w:rPr>
+                <w:b/>
+                <w:bCs/>
+                <w:color w:val="FFFFFF" w:themeColor="background1"/>
+              </w:rPr>
+            </w:pPr>
+            <w:r>
+              <w:rPr>
+                <w:b/>
+                <w:bCs/>
+                <w:color w:val="FFFFFF" w:themeColor="background1"/>
+              </w:rPr>
+              <w:t>Nr., Name</w:t>
+            </w:r>
+          </w:p>
+        </w:tc>
+        <w:tc>
+          <w:tcPr>
+            <w:tcW w:w="3204" w:type="pct"/>
+            <w:shd w:val="clear" w:color="auto" w:fill="auto"/>
+          </w:tcPr>
+          <w:p>
+            <w:r>
+              <w:t>2, Voucher erkennen</w:t>
+            </w:r>
+          </w:p>
+        </w:tc>
+      </w:tr>
+      <w:tr>
+        <w:tc>
+          <w:tcPr>
+            <w:tcW w:w="1796" w:type="pct"/>
+            <w:shd w:val="clear" w:color="auto" w:fill="5B9BD5"/>
+          </w:tcPr>
+          <w:p>
+            <w:pPr>
+              <w:rPr>
+                <w:b/>
+                <w:bCs/>
+                <w:color w:val="FFFFFF" w:themeColor="background1"/>
+              </w:rPr>
+            </w:pPr>
+            <w:r>
+              <w:rPr>
+                <w:b/>
+                <w:bCs/>
+                <w:color w:val="FFFFFF" w:themeColor="background1"/>
+              </w:rPr>
+              <w:t>Szenario</w:t>
+            </w:r>
+          </w:p>
+        </w:tc>
+        <w:tc>
+          <w:tcPr>
+            <w:tcW w:w="3204" w:type="pct"/>
+            <w:shd w:val="clear" w:color="auto" w:fill="auto"/>
+          </w:tcPr>
+          <w:p>
+            <w:r>
+              <w:t>Ein in Papierform vorliegender Voucher soll erkannt werden.</w:t>
+            </w:r>
+          </w:p>
+        </w:tc>
+      </w:tr>
+      <w:tr>
+        <w:tc>
+          <w:tcPr>
+            <w:tcW w:w="1796" w:type="pct"/>
+            <w:shd w:val="clear" w:color="auto" w:fill="5B9BD5"/>
+          </w:tcPr>
+          <w:p>
+            <w:pPr>
+              <w:rPr>
+                <w:b/>
+                <w:bCs/>
+                <w:color w:val="FFFFFF" w:themeColor="background1"/>
+              </w:rPr>
+            </w:pPr>
+            <w:r>
+              <w:rPr>
+                <w:b/>
+                <w:bCs/>
+                <w:color w:val="FFFFFF" w:themeColor="background1"/>
+              </w:rPr>
+              <w:t>Kurzbeschreibung</w:t>
+            </w:r>
+          </w:p>
+        </w:tc>
+        <w:tc>
+          <w:tcPr>
+            <w:tcW w:w="3204" w:type="pct"/>
+            <w:shd w:val="clear" w:color="auto" w:fill="auto"/>
+          </w:tcPr>
+          <w:p>
+            <w:r>
+              <w:t xml:space="preserve">Anhand der eingelesenen Voucher-Vorlagen soll ein konkreter Voucher erkannt werden. </w:t>
+            </w:r>
+          </w:p>
+        </w:tc>
+      </w:tr>
+      <w:tr>
+        <w:tc>
+          <w:tcPr>
+            <w:tcW w:w="1796" w:type="pct"/>
+            <w:shd w:val="clear" w:color="auto" w:fill="5B9BD5"/>
+          </w:tcPr>
+          <w:p>
+            <w:pPr>
+              <w:rPr>
+                <w:b/>
+                <w:bCs/>
+                <w:color w:val="FFFFFF" w:themeColor="background1"/>
+              </w:rPr>
+            </w:pPr>
+            <w:r>
+              <w:rPr>
+                <w:b/>
+                <w:bCs/>
+                <w:color w:val="FFFFFF" w:themeColor="background1"/>
+              </w:rPr>
+              <w:t>Beteiligte Akteure</w:t>
+            </w:r>
+          </w:p>
+        </w:tc>
+        <w:tc>
+          <w:tcPr>
+            <w:tcW w:w="3204" w:type="pct"/>
+            <w:shd w:val="clear" w:color="auto" w:fill="auto"/>
+          </w:tcPr>
+          <w:p>
+            <w:r>
+              <w:t>Anwendungssoftware</w:t>
+            </w:r>
+          </w:p>
+        </w:tc>
+      </w:tr>
+      <w:tr>
+        <w:tc>
+          <w:tcPr>
+            <w:tcW w:w="1796" w:type="pct"/>
+            <w:shd w:val="clear" w:color="auto" w:fill="5B9BD5"/>
+          </w:tcPr>
+          <w:p>
+            <w:pPr>
+              <w:rPr>
+                <w:b/>
+                <w:bCs/>
+                <w:color w:val="FFFFFF" w:themeColor="background1"/>
+              </w:rPr>
+            </w:pPr>
+            <w:r>
+              <w:rPr>
+                <w:b/>
+                <w:bCs/>
+                <w:color w:val="FFFFFF" w:themeColor="background1"/>
+              </w:rPr>
+              <w:t>Auslöser / Vorbedingung</w:t>
+            </w:r>
+          </w:p>
+        </w:tc>
+        <w:tc>
+          <w:tcPr>
+            <w:tcW w:w="3204" w:type="pct"/>
+            <w:shd w:val="clear" w:color="auto" w:fill="auto"/>
+          </w:tcPr>
+          <w:p>
+            <w:r>
+              <w:t xml:space="preserve">Voucher-Vorlagen </w:t>
+            </w:r>
+            <w:r>
+              <w:t>wurden eingelesen</w:t>
+            </w:r>
+            <w:r>
+              <w:t xml:space="preserve"> (UC 1)</w:t>
+            </w:r>
+            <w:r>
+              <w:t xml:space="preserve">. </w:t>
+            </w:r>
+          </w:p>
+        </w:tc>
+      </w:tr>
+      <w:tr>
+        <w:tc>
+          <w:tcPr>
+            <w:tcW w:w="1796" w:type="pct"/>
+            <w:shd w:val="clear" w:color="auto" w:fill="5B9BD5"/>
+          </w:tcPr>
+          <w:p>
+            <w:pPr>
+              <w:rPr>
+                <w:b/>
+                <w:bCs/>
+                <w:color w:val="FFFFFF" w:themeColor="background1"/>
+              </w:rPr>
+            </w:pPr>
+            <w:r>
+              <w:rPr>
+                <w:b/>
+                <w:bCs/>
+                <w:color w:val="FFFFFF" w:themeColor="background1"/>
+              </w:rPr>
+              <w:t>Ergebnisse / Nachbedingungen</w:t>
+            </w:r>
+          </w:p>
+        </w:tc>
+        <w:tc>
+          <w:tcPr>
+            <w:tcW w:w="3204" w:type="pct"/>
+            <w:shd w:val="clear" w:color="auto" w:fill="auto"/>
+          </w:tcPr>
+          <w:p>
+            <w:r>
+              <w:t xml:space="preserve">Der Voucher wurde korrekt </w:t>
+            </w:r>
+            <w:r>
+              <w:t>erkannt. Dazu zählt auch eine korrekte Nicht-Erkennung, falls keine passende Vorlage vorliegt.</w:t>
+            </w:r>
+          </w:p>
+        </w:tc>
+      </w:tr>
+    </w:tbl>
+    <w:p/>
+    <w:p/>
+    <w:p>
+      <w:pPr>
+        <w:rPr>
+          <w:b/>
+        </w:rPr>
+      </w:pPr>
+      <w:r>
+        <w:rPr>
+          <w:b/>
+        </w:rPr>
+        <w:t>Ablauf</w:t>
+      </w:r>
+    </w:p>
+    <w:tbl>
+      <w:tblPr>
+        <w:tblW w:w="5000" w:type="pct"/>
+        <w:tblBorders>
+          <w:top w:val="single" w:sz="4" w:space="0" w:color="9CC2E5"/>
+          <w:left w:val="single" w:sz="4" w:space="0" w:color="9CC2E5"/>
+          <w:bottom w:val="single" w:sz="4" w:space="0" w:color="9CC2E5"/>
+          <w:right w:val="single" w:sz="4" w:space="0" w:color="9CC2E5"/>
+          <w:insideH w:val="single" w:sz="4" w:space="0" w:color="9CC2E5"/>
+          <w:insideV w:val="single" w:sz="4" w:space="0" w:color="9CC2E5"/>
+        </w:tblBorders>
+        <w:tblLook w:val="04A0" w:firstRow="1" w:lastRow="0" w:firstColumn="1" w:lastColumn="0" w:noHBand="0" w:noVBand="1"/>
+      </w:tblPr>
+      <w:tblGrid>
+        <w:gridCol w:w="669"/>
+        <w:gridCol w:w="2196"/>
+        <w:gridCol w:w="6592"/>
+      </w:tblGrid>
+      <w:tr>
+        <w:trPr>
+          <w:trHeight w:val="244"/>
+        </w:trPr>
+        <w:tc>
+          <w:tcPr>
+            <w:tcW w:w="354" w:type="pct"/>
+            <w:tcBorders>
+              <w:top w:val="single" w:sz="4" w:space="0" w:color="5B9BD5"/>
+              <w:left w:val="single" w:sz="4" w:space="0" w:color="5B9BD5"/>
+              <w:bottom w:val="single" w:sz="4" w:space="0" w:color="5B9BD5"/>
+              <w:right w:val="nil"/>
+            </w:tcBorders>
+            <w:shd w:val="clear" w:color="auto" w:fill="5B9BD5"/>
+          </w:tcPr>
+          <w:p>
+            <w:pPr>
+              <w:rPr>
+                <w:b/>
+                <w:bCs/>
+                <w:color w:val="FFFFFF"/>
+              </w:rPr>
+            </w:pPr>
+            <w:proofErr w:type="spellStart"/>
+            <w:r>
+              <w:rPr>
+                <w:b/>
+                <w:bCs/>
+                <w:color w:val="FFFFFF"/>
+              </w:rPr>
+              <w:t>Nr</w:t>
+            </w:r>
+            <w:proofErr w:type="spellEnd"/>
+          </w:p>
+        </w:tc>
+        <w:tc>
+          <w:tcPr>
+            <w:tcW w:w="1161" w:type="pct"/>
+            <w:tcBorders>
+              <w:top w:val="single" w:sz="4" w:space="0" w:color="5B9BD5"/>
+              <w:left w:val="nil"/>
+              <w:bottom w:val="single" w:sz="4" w:space="0" w:color="5B9BD5"/>
+              <w:right w:val="nil"/>
+            </w:tcBorders>
+            <w:shd w:val="clear" w:color="auto" w:fill="5B9BD5"/>
+          </w:tcPr>
+          <w:p>
+            <w:pPr>
+              <w:rPr>
+                <w:b/>
+                <w:bCs/>
+                <w:color w:val="FFFFFF"/>
+              </w:rPr>
+            </w:pPr>
+            <w:r>
+              <w:rPr>
+                <w:b/>
+                <w:bCs/>
+                <w:color w:val="FFFFFF"/>
+              </w:rPr>
+              <w:t>Wer</w:t>
+            </w:r>
+          </w:p>
+        </w:tc>
+        <w:tc>
+          <w:tcPr>
+            <w:tcW w:w="3485" w:type="pct"/>
+            <w:tcBorders>
+              <w:top w:val="single" w:sz="4" w:space="0" w:color="5B9BD5"/>
+              <w:left w:val="nil"/>
+              <w:bottom w:val="single" w:sz="4" w:space="0" w:color="5B9BD5"/>
+              <w:right w:val="single" w:sz="4" w:space="0" w:color="5B9BD5"/>
+            </w:tcBorders>
+            <w:shd w:val="clear" w:color="auto" w:fill="5B9BD5"/>
+          </w:tcPr>
+          <w:p>
+            <w:pPr>
+              <w:rPr>
+                <w:b/>
+                <w:bCs/>
+                <w:color w:val="FFFFFF"/>
+              </w:rPr>
+            </w:pPr>
+            <w:r>
+              <w:rPr>
+                <w:b/>
+                <w:bCs/>
+                <w:color w:val="FFFFFF"/>
+              </w:rPr>
+              <w:t>Was</w:t>
+            </w:r>
+          </w:p>
+        </w:tc>
+      </w:tr>
+      <w:tr>
+        <w:trPr>
+          <w:trHeight w:val="244"/>
+        </w:trPr>
+        <w:tc>
+          <w:tcPr>
+            <w:tcW w:w="354" w:type="pct"/>
+            <w:shd w:val="clear" w:color="auto" w:fill="auto"/>
+          </w:tcPr>
+          <w:p>
+            <w:pPr>
+              <w:rPr>
+                <w:b/>
+                <w:bCs/>
+              </w:rPr>
+            </w:pPr>
+            <w:r>
+              <w:rPr>
+                <w:b/>
+                <w:bCs/>
+              </w:rPr>
+              <w:t>1.1</w:t>
+            </w:r>
+          </w:p>
+        </w:tc>
+        <w:tc>
+          <w:tcPr>
+            <w:tcW w:w="1161" w:type="pct"/>
+            <w:shd w:val="clear" w:color="auto" w:fill="auto"/>
+          </w:tcPr>
+          <w:p>
+            <w:r>
+              <w:t>Anwendungssoftware</w:t>
+            </w:r>
+          </w:p>
+        </w:tc>
+        <w:tc>
+          <w:tcPr>
+            <w:tcW w:w="3485" w:type="pct"/>
+            <w:shd w:val="clear" w:color="auto" w:fill="auto"/>
+          </w:tcPr>
+          <w:p>
+            <w:r>
+              <w:t xml:space="preserve">Bereitet </w:t>
+            </w:r>
+            <w:r>
+              <w:t xml:space="preserve">Bild eines </w:t>
+            </w:r>
+            <w:r>
+              <w:t>Voucher</w:t>
+            </w:r>
+            <w:r>
+              <w:t>s</w:t>
+            </w:r>
+            <w:r>
+              <w:t xml:space="preserve"> auf.</w:t>
+            </w:r>
+          </w:p>
+        </w:tc>
+      </w:tr>
+      <w:tr>
+        <w:trPr>
+          <w:trHeight w:val="244"/>
+        </w:trPr>
+        <w:tc>
+          <w:tcPr>
+            <w:tcW w:w="354" w:type="pct"/>
+            <w:shd w:val="clear" w:color="auto" w:fill="auto"/>
+          </w:tcPr>
+          <w:p>
+            <w:pPr>
+              <w:rPr>
+                <w:b/>
+                <w:bCs/>
+              </w:rPr>
+            </w:pPr>
+            <w:r>
+              <w:rPr>
+                <w:b/>
+                <w:bCs/>
+              </w:rPr>
+              <w:t>1.2</w:t>
+            </w:r>
+          </w:p>
+        </w:tc>
+        <w:tc>
+          <w:tcPr>
+            <w:tcW w:w="1161" w:type="pct"/>
+            <w:shd w:val="clear" w:color="auto" w:fill="auto"/>
+          </w:tcPr>
+          <w:p>
+            <w:r>
+              <w:t>Anwendungssoftware</w:t>
+            </w:r>
+          </w:p>
+        </w:tc>
+        <w:tc>
+          <w:tcPr>
+            <w:tcW w:w="3485" w:type="pct"/>
+            <w:shd w:val="clear" w:color="auto" w:fill="auto"/>
+          </w:tcPr>
+          <w:p>
+            <w:r>
+              <w:t xml:space="preserve">Übergibt </w:t>
+            </w:r>
+            <w:r>
+              <w:t xml:space="preserve">Bild des Vouchers </w:t>
+            </w:r>
+            <w:r>
+              <w:t>an CTI.</w:t>
+            </w:r>
+          </w:p>
+        </w:tc>
+      </w:tr>
+      <w:tr>
+        <w:trPr>
+          <w:trHeight w:val="244"/>
+        </w:trPr>
+        <w:tc>
+          <w:tcPr>
+            <w:tcW w:w="354" w:type="pct"/>
+            <w:shd w:val="clear" w:color="auto" w:fill="auto"/>
+          </w:tcPr>
+          <w:p>
+            <w:pPr>
+              <w:rPr>
+                <w:b/>
+                <w:bCs/>
+              </w:rPr>
+            </w:pPr>
+            <w:r>
+              <w:rPr>
+                <w:b/>
+                <w:bCs/>
+              </w:rPr>
+              <w:t>1.3</w:t>
+            </w:r>
+          </w:p>
+        </w:tc>
+        <w:tc>
+          <w:tcPr>
+            <w:tcW w:w="1161" w:type="pct"/>
+            <w:shd w:val="clear" w:color="auto" w:fill="auto"/>
+          </w:tcPr>
+          <w:p>
+            <w:r>
+              <w:t>CTI</w:t>
+            </w:r>
+          </w:p>
+        </w:tc>
+        <w:tc>
+          <w:tcPr>
+            <w:tcW w:w="3485" w:type="pct"/>
+            <w:shd w:val="clear" w:color="auto" w:fill="auto"/>
+          </w:tcPr>
+          <w:p>
+            <w:r>
+              <w:t>Verarbeitet das Bild und gleicht es mit den eingelesenen Vorlagen ab.</w:t>
+            </w:r>
+          </w:p>
+        </w:tc>
+      </w:tr>
+      <w:tr>
+        <w:trPr>
+          <w:trHeight w:val="244"/>
+        </w:trPr>
+        <w:tc>
+          <w:tcPr>
+            <w:tcW w:w="354" w:type="pct"/>
+            <w:shd w:val="clear" w:color="auto" w:fill="auto"/>
+          </w:tcPr>
+          <w:p>
+            <w:pPr>
+              <w:rPr>
+                <w:b/>
+                <w:bCs/>
+              </w:rPr>
+            </w:pPr>
+            <w:r>
+              <w:rPr>
+                <w:b/>
+                <w:bCs/>
+              </w:rPr>
+              <w:t>1.4</w:t>
+            </w:r>
+          </w:p>
+        </w:tc>
+        <w:tc>
+          <w:tcPr>
+            <w:tcW w:w="1161" w:type="pct"/>
+            <w:shd w:val="clear" w:color="auto" w:fill="auto"/>
+          </w:tcPr>
+          <w:p>
+            <w:r>
+              <w:t>CTI</w:t>
+            </w:r>
+          </w:p>
+        </w:tc>
+        <w:tc>
+          <w:tcPr>
+            <w:tcW w:w="3485" w:type="pct"/>
+            <w:shd w:val="clear" w:color="auto" w:fill="auto"/>
+          </w:tcPr>
+          <w:p>
+            <w:r>
+              <w:t>Liefert die zum Bild des Vouchers passende Vorlage.</w:t>
+            </w:r>
+          </w:p>
+        </w:tc>
+      </w:tr>
+    </w:tbl>
+    <w:p>
+      <w:pPr>
+        <w:rPr>
+          <w:b/>
+        </w:rPr>
+      </w:pPr>
+    </w:p>
+    <w:p>
+      <w:pPr>
+        <w:rPr>
+          <w:b/>
+        </w:rPr>
+      </w:pPr>
+      <w:r>
+        <w:rPr>
+          <w:b/>
+        </w:rPr>
+        <w:t>Ausnahmen, Varianten</w:t>
+      </w:r>
+    </w:p>
+    <w:tbl>
+      <w:tblPr>
+        <w:tblW w:w="5000" w:type="pct"/>
+        <w:tblBorders>
+          <w:top w:val="single" w:sz="4" w:space="0" w:color="9CC2E5"/>
+          <w:left w:val="single" w:sz="4" w:space="0" w:color="9CC2E5"/>
+          <w:bottom w:val="single" w:sz="4" w:space="0" w:color="9CC2E5"/>
+          <w:right w:val="single" w:sz="4" w:space="0" w:color="9CC2E5"/>
+          <w:insideH w:val="single" w:sz="4" w:space="0" w:color="9CC2E5"/>
+          <w:insideV w:val="single" w:sz="4" w:space="0" w:color="9CC2E5"/>
+        </w:tblBorders>
+        <w:tblLook w:val="04A0" w:firstRow="1" w:lastRow="0" w:firstColumn="1" w:lastColumn="0" w:noHBand="0" w:noVBand="1"/>
+      </w:tblPr>
+      <w:tblGrid>
+        <w:gridCol w:w="674"/>
+        <w:gridCol w:w="2195"/>
+        <w:gridCol w:w="6588"/>
+      </w:tblGrid>
+      <w:tr>
+        <w:trPr>
+          <w:trHeight w:val="244"/>
+        </w:trPr>
+        <w:tc>
+          <w:tcPr>
+            <w:tcW w:w="356" w:type="pct"/>
+            <w:tcBorders>
+              <w:top w:val="single" w:sz="4" w:space="0" w:color="5B9BD5"/>
+              <w:left w:val="single" w:sz="4" w:space="0" w:color="5B9BD5"/>
+              <w:bottom w:val="single" w:sz="4" w:space="0" w:color="5B9BD5"/>
+              <w:right w:val="nil"/>
+            </w:tcBorders>
+            <w:shd w:val="clear" w:color="auto" w:fill="5B9BD5"/>
+          </w:tcPr>
+          <w:p>
+            <w:pPr>
+              <w:rPr>
+                <w:b/>
+                <w:bCs/>
+                <w:color w:val="FFFFFF"/>
+              </w:rPr>
+            </w:pPr>
+            <w:proofErr w:type="spellStart"/>
+            <w:r>
+              <w:rPr>
+                <w:b/>
+                <w:bCs/>
+                <w:color w:val="FFFFFF"/>
+              </w:rPr>
+              <w:t>Nr</w:t>
+            </w:r>
+            <w:proofErr w:type="spellEnd"/>
+          </w:p>
+        </w:tc>
+        <w:tc>
+          <w:tcPr>
+            <w:tcW w:w="1161" w:type="pct"/>
+            <w:tcBorders>
+              <w:top w:val="single" w:sz="4" w:space="0" w:color="5B9BD5"/>
+              <w:left w:val="nil"/>
+              <w:bottom w:val="single" w:sz="4" w:space="0" w:color="5B9BD5"/>
+              <w:right w:val="nil"/>
+            </w:tcBorders>
+            <w:shd w:val="clear" w:color="auto" w:fill="5B9BD5"/>
+          </w:tcPr>
+          <w:p>
+            <w:pPr>
+              <w:rPr>
+                <w:b/>
+                <w:bCs/>
+                <w:color w:val="FFFFFF"/>
+              </w:rPr>
+            </w:pPr>
+            <w:r>
+              <w:rPr>
+                <w:b/>
+                <w:bCs/>
+                <w:color w:val="FFFFFF"/>
+              </w:rPr>
+              <w:t>Wer</w:t>
+            </w:r>
+          </w:p>
+        </w:tc>
+        <w:tc>
+          <w:tcPr>
+            <w:tcW w:w="3483" w:type="pct"/>
+            <w:tcBorders>
+              <w:top w:val="single" w:sz="4" w:space="0" w:color="5B9BD5"/>
+              <w:left w:val="nil"/>
+              <w:bottom w:val="single" w:sz="4" w:space="0" w:color="5B9BD5"/>
+              <w:right w:val="single" w:sz="4" w:space="0" w:color="5B9BD5"/>
+            </w:tcBorders>
+            <w:shd w:val="clear" w:color="auto" w:fill="5B9BD5"/>
+          </w:tcPr>
+          <w:p>
+            <w:pPr>
+              <w:rPr>
+                <w:b/>
+                <w:bCs/>
+                <w:color w:val="FFFFFF"/>
+              </w:rPr>
+            </w:pPr>
+            <w:r>
+              <w:rPr>
+                <w:b/>
+                <w:bCs/>
+                <w:color w:val="FFFFFF"/>
+              </w:rPr>
+              <w:t>Was</w:t>
+            </w:r>
+          </w:p>
+        </w:tc>
+      </w:tr>
+      <w:tr>
+        <w:trPr>
+          <w:trHeight w:val="244"/>
+        </w:trPr>
+        <w:tc>
+          <w:tcPr>
+            <w:tcW w:w="356" w:type="pct"/>
+            <w:shd w:val="clear" w:color="auto" w:fill="auto"/>
+          </w:tcPr>
+          <w:p>
+            <w:pPr>
+              <w:rPr>
+                <w:b/>
+                <w:bCs/>
+              </w:rPr>
+            </w:pPr>
+            <w:r>
+              <w:rPr>
+                <w:b/>
+                <w:bCs/>
+              </w:rPr>
+              <w:t>1.</w:t>
+            </w:r>
+            <w:r>
+              <w:rPr>
+                <w:b/>
+                <w:bCs/>
+              </w:rPr>
+              <w:t>4</w:t>
+            </w:r>
+            <w:r>
+              <w:rPr>
+                <w:b/>
+                <w:bCs/>
+              </w:rPr>
+              <w:t>.1</w:t>
+            </w:r>
+          </w:p>
+        </w:tc>
+        <w:tc>
+          <w:tcPr>
+            <w:tcW w:w="1161" w:type="pct"/>
+            <w:shd w:val="clear" w:color="auto" w:fill="auto"/>
+          </w:tcPr>
+          <w:p>
+            <w:r>
+              <w:t>CTI</w:t>
+            </w:r>
+          </w:p>
+        </w:tc>
+        <w:tc>
+          <w:tcPr>
+            <w:tcW w:w="3483" w:type="pct"/>
+            <w:shd w:val="clear" w:color="auto" w:fill="auto"/>
+          </w:tcPr>
+          <w:p>
+            <w:r>
+              <w:t>Wenn</w:t>
+            </w:r>
+            <w:r>
+              <w:t xml:space="preserve"> keine der Vorlagen passt</w:t>
+            </w:r>
+            <w:r>
+              <w:t xml:space="preserve">, wird </w:t>
+            </w:r>
+            <w:r>
+              <w:t xml:space="preserve">keine Vorlage geliefert. </w:t>
+            </w:r>
+          </w:p>
+        </w:tc>
+      </w:tr>
+    </w:tbl>
+    <w:p/>
+    <w:p/>
+    <w:p/>
+    <w:p/>
+    <w:p/>
+    <w:tbl>
+      <w:tblPr>
+        <w:tblW w:w="5000" w:type="pct"/>
+        <w:tblBorders>
+          <w:top w:val="single" w:sz="4" w:space="0" w:color="9CC2E5"/>
+          <w:left w:val="single" w:sz="4" w:space="0" w:color="9CC2E5"/>
+          <w:bottom w:val="single" w:sz="4" w:space="0" w:color="9CC2E5"/>
+          <w:right w:val="single" w:sz="4" w:space="0" w:color="9CC2E5"/>
+          <w:insideH w:val="single" w:sz="4" w:space="0" w:color="9CC2E5"/>
+          <w:insideV w:val="single" w:sz="4" w:space="0" w:color="9CC2E5"/>
+        </w:tblBorders>
+        <w:tblLook w:val="04A0" w:firstRow="1" w:lastRow="0" w:firstColumn="1" w:lastColumn="0" w:noHBand="0" w:noVBand="1"/>
+      </w:tblPr>
+      <w:tblGrid>
+        <w:gridCol w:w="3397"/>
+        <w:gridCol w:w="6060"/>
+      </w:tblGrid>
+      <w:tr>
+        <w:tc>
+          <w:tcPr>
+            <w:tcW w:w="1796" w:type="pct"/>
+            <w:shd w:val="clear" w:color="auto" w:fill="5B9BD5"/>
+          </w:tcPr>
+          <w:p>
+            <w:pPr>
+              <w:rPr>
+                <w:b/>
+                <w:bCs/>
+                <w:color w:val="FFFFFF" w:themeColor="background1"/>
+              </w:rPr>
+            </w:pPr>
+            <w:r>
+              <w:rPr>
+                <w:b/>
+                <w:bCs/>
+                <w:color w:val="FFFFFF" w:themeColor="background1"/>
+              </w:rPr>
+              <w:t>Nr., Name</w:t>
+            </w:r>
+          </w:p>
+        </w:tc>
+        <w:tc>
+          <w:tcPr>
+            <w:tcW w:w="3204" w:type="pct"/>
+            <w:shd w:val="clear" w:color="auto" w:fill="auto"/>
+          </w:tcPr>
+          <w:p>
+            <w:r>
+              <w:t>3</w:t>
+            </w:r>
+            <w:r>
+              <w:t>,</w:t>
+            </w:r>
+            <w:r>
+              <w:t xml:space="preserve"> Informationen auslesen</w:t>
+            </w:r>
+          </w:p>
+        </w:tc>
+      </w:tr>
+      <w:tr>
+        <w:tc>
+          <w:tcPr>
+            <w:tcW w:w="1796" w:type="pct"/>
+            <w:shd w:val="clear" w:color="auto" w:fill="5B9BD5"/>
+          </w:tcPr>
+          <w:p>
+            <w:pPr>
+              <w:rPr>
+                <w:b/>
+                <w:bCs/>
+                <w:color w:val="FFFFFF" w:themeColor="background1"/>
+              </w:rPr>
+            </w:pPr>
+            <w:r>
+              <w:rPr>
+                <w:b/>
+                <w:bCs/>
+                <w:color w:val="FFFFFF" w:themeColor="background1"/>
+              </w:rPr>
+              <w:t>Szenario</w:t>
+            </w:r>
+          </w:p>
+        </w:tc>
+        <w:tc>
+          <w:tcPr>
+            <w:tcW w:w="3204" w:type="pct"/>
+            <w:shd w:val="clear" w:color="auto" w:fill="auto"/>
+          </w:tcPr>
+          <w:p>
+            <w:r>
+              <w:t>Textuelle Informationen sollen ausgelesen werden.</w:t>
+            </w:r>
+          </w:p>
+        </w:tc>
+      </w:tr>
+      <w:tr>
+        <w:tc>
+          <w:tcPr>
+            <w:tcW w:w="1796" w:type="pct"/>
+            <w:shd w:val="clear" w:color="auto" w:fill="5B9BD5"/>
+          </w:tcPr>
+          <w:p>
+            <w:pPr>
+              <w:rPr>
+                <w:b/>
+                <w:bCs/>
+                <w:color w:val="FFFFFF" w:themeColor="background1"/>
+              </w:rPr>
+            </w:pPr>
+            <w:r>
+              <w:rPr>
+                <w:b/>
+                <w:bCs/>
+                <w:color w:val="FFFFFF" w:themeColor="background1"/>
+              </w:rPr>
+              <w:t>Kurzbeschreibung</w:t>
+            </w:r>
+          </w:p>
+        </w:tc>
+        <w:tc>
+          <w:tcPr>
+            <w:tcW w:w="3204" w:type="pct"/>
+            <w:shd w:val="clear" w:color="auto" w:fill="auto"/>
+          </w:tcPr>
+          <w:p>
+            <w:r>
+              <w:t>Die Informationen eines Vouchers sollen anhand der in der Vorlage hinterlegten Textpositionen ausgelesen werden.</w:t>
+            </w:r>
+          </w:p>
+        </w:tc>
+      </w:tr>
+      <w:tr>
+        <w:tc>
+          <w:tcPr>
+            <w:tcW w:w="1796" w:type="pct"/>
+            <w:shd w:val="clear" w:color="auto" w:fill="5B9BD5"/>
+          </w:tcPr>
+          <w:p>
+            <w:pPr>
+              <w:rPr>
+                <w:b/>
+                <w:bCs/>
+                <w:color w:val="FFFFFF" w:themeColor="background1"/>
+              </w:rPr>
+            </w:pPr>
+            <w:r>
+              <w:rPr>
+                <w:b/>
+                <w:bCs/>
+                <w:color w:val="FFFFFF" w:themeColor="background1"/>
+              </w:rPr>
+              <w:t>Beteiligte Akteure</w:t>
+            </w:r>
+          </w:p>
+        </w:tc>
+        <w:tc>
+          <w:tcPr>
+            <w:tcW w:w="3204" w:type="pct"/>
+            <w:shd w:val="clear" w:color="auto" w:fill="auto"/>
+          </w:tcPr>
+          <w:p>
+            <w:r>
+              <w:t>Anwendungssoftware</w:t>
+            </w:r>
+          </w:p>
+        </w:tc>
+      </w:tr>
+      <w:tr>
+        <w:tc>
+          <w:tcPr>
+            <w:tcW w:w="1796" w:type="pct"/>
+            <w:shd w:val="clear" w:color="auto" w:fill="5B9BD5"/>
+          </w:tcPr>
+          <w:p>
+            <w:pPr>
+              <w:rPr>
+                <w:b/>
+                <w:bCs/>
+                <w:color w:val="FFFFFF" w:themeColor="background1"/>
+              </w:rPr>
+            </w:pPr>
+            <w:r>
+              <w:rPr>
+                <w:b/>
+                <w:bCs/>
+                <w:color w:val="FFFFFF" w:themeColor="background1"/>
+              </w:rPr>
+              <w:t>Auslöser / Vorbedingung</w:t>
+            </w:r>
+          </w:p>
+        </w:tc>
+        <w:tc>
+          <w:tcPr>
+            <w:tcW w:w="3204" w:type="pct"/>
+            <w:shd w:val="clear" w:color="auto" w:fill="auto"/>
+          </w:tcPr>
+          <w:p>
+            <w:r>
+              <w:t>Voucher wurde erkannt (UC 2).</w:t>
+            </w:r>
+          </w:p>
+        </w:tc>
+      </w:tr>
+      <w:tr>
+        <w:tc>
+          <w:tcPr>
+            <w:tcW w:w="1796" w:type="pct"/>
+            <w:shd w:val="clear" w:color="auto" w:fill="5B9BD5"/>
+          </w:tcPr>
+          <w:p>
+            <w:pPr>
+              <w:rPr>
+                <w:b/>
+                <w:bCs/>
+                <w:color w:val="FFFFFF" w:themeColor="background1"/>
+              </w:rPr>
+            </w:pPr>
+            <w:r>
+              <w:rPr>
+                <w:b/>
+                <w:bCs/>
+                <w:color w:val="FFFFFF" w:themeColor="background1"/>
+              </w:rPr>
+              <w:t>Ergebnisse / Nachbedingungen</w:t>
+            </w:r>
+          </w:p>
+        </w:tc>
+        <w:tc>
+          <w:tcPr>
+            <w:tcW w:w="3204" w:type="pct"/>
+            <w:shd w:val="clear" w:color="auto" w:fill="auto"/>
+          </w:tcPr>
+          <w:p>
+            <w:r>
+              <w:t>Textuelle Informationen sind der Anwendungssoftware bekannt.</w:t>
+            </w:r>
+          </w:p>
+        </w:tc>
+      </w:tr>
+    </w:tbl>
+    <w:p/>
+    <w:p>
+      <w:pPr>
+        <w:rPr>
+          <w:b/>
+        </w:rPr>
+      </w:pPr>
+      <w:r>
+        <w:rPr>
+          <w:b/>
+        </w:rPr>
+        <w:t>Ablauf</w:t>
+      </w:r>
+    </w:p>
+    <w:tbl>
+      <w:tblPr>
+        <w:tblW w:w="5000" w:type="pct"/>
+        <w:tblBorders>
+          <w:top w:val="single" w:sz="4" w:space="0" w:color="9CC2E5"/>
+          <w:left w:val="single" w:sz="4" w:space="0" w:color="9CC2E5"/>
+          <w:bottom w:val="single" w:sz="4" w:space="0" w:color="9CC2E5"/>
+          <w:right w:val="single" w:sz="4" w:space="0" w:color="9CC2E5"/>
+          <w:insideH w:val="single" w:sz="4" w:space="0" w:color="9CC2E5"/>
+          <w:insideV w:val="single" w:sz="4" w:space="0" w:color="9CC2E5"/>
+        </w:tblBorders>
+        <w:tblLook w:val="04A0" w:firstRow="1" w:lastRow="0" w:firstColumn="1" w:lastColumn="0" w:noHBand="0" w:noVBand="1"/>
+      </w:tblPr>
+      <w:tblGrid>
+        <w:gridCol w:w="669"/>
+        <w:gridCol w:w="2196"/>
+        <w:gridCol w:w="6592"/>
+      </w:tblGrid>
+      <w:tr>
+        <w:trPr>
+          <w:trHeight w:val="244"/>
+        </w:trPr>
+        <w:tc>
+          <w:tcPr>
+            <w:tcW w:w="354" w:type="pct"/>
+            <w:tcBorders>
+              <w:top w:val="single" w:sz="4" w:space="0" w:color="5B9BD5"/>
+              <w:left w:val="single" w:sz="4" w:space="0" w:color="5B9BD5"/>
+              <w:bottom w:val="single" w:sz="4" w:space="0" w:color="5B9BD5"/>
+              <w:right w:val="nil"/>
+            </w:tcBorders>
+            <w:shd w:val="clear" w:color="auto" w:fill="5B9BD5"/>
+          </w:tcPr>
+          <w:p>
+            <w:pPr>
+              <w:rPr>
+                <w:b/>
+                <w:bCs/>
+                <w:color w:val="FFFFFF"/>
+              </w:rPr>
+            </w:pPr>
+            <w:proofErr w:type="spellStart"/>
+            <w:r>
+              <w:rPr>
+                <w:b/>
+                <w:bCs/>
+                <w:color w:val="FFFFFF"/>
+              </w:rPr>
+              <w:t>Nr</w:t>
+            </w:r>
+            <w:proofErr w:type="spellEnd"/>
+          </w:p>
+        </w:tc>
+        <w:tc>
+          <w:tcPr>
+            <w:tcW w:w="1161" w:type="pct"/>
+            <w:tcBorders>
+              <w:top w:val="single" w:sz="4" w:space="0" w:color="5B9BD5"/>
+              <w:left w:val="nil"/>
+              <w:bottom w:val="single" w:sz="4" w:space="0" w:color="5B9BD5"/>
+              <w:right w:val="nil"/>
+            </w:tcBorders>
+            <w:shd w:val="clear" w:color="auto" w:fill="5B9BD5"/>
+          </w:tcPr>
+          <w:p>
+            <w:pPr>
+              <w:rPr>
+                <w:b/>
+                <w:bCs/>
+                <w:color w:val="FFFFFF"/>
+              </w:rPr>
+            </w:pPr>
+            <w:r>
+              <w:rPr>
+                <w:b/>
+                <w:bCs/>
+                <w:color w:val="FFFFFF"/>
+              </w:rPr>
+              <w:t>Wer</w:t>
+            </w:r>
+          </w:p>
+        </w:tc>
+        <w:tc>
+          <w:tcPr>
+            <w:tcW w:w="3485" w:type="pct"/>
+            <w:tcBorders>
+              <w:top w:val="single" w:sz="4" w:space="0" w:color="5B9BD5"/>
+              <w:left w:val="nil"/>
+              <w:bottom w:val="single" w:sz="4" w:space="0" w:color="5B9BD5"/>
+              <w:right w:val="single" w:sz="4" w:space="0" w:color="5B9BD5"/>
+            </w:tcBorders>
+            <w:shd w:val="clear" w:color="auto" w:fill="5B9BD5"/>
+          </w:tcPr>
+          <w:p>
+            <w:pPr>
+              <w:rPr>
+                <w:b/>
+                <w:bCs/>
+                <w:color w:val="FFFFFF"/>
+              </w:rPr>
+            </w:pPr>
+            <w:r>
+              <w:rPr>
+                <w:b/>
+                <w:bCs/>
+                <w:color w:val="FFFFFF"/>
+              </w:rPr>
+              <w:t>Was</w:t>
+            </w:r>
+          </w:p>
+        </w:tc>
+      </w:tr>
+      <w:tr>
+        <w:trPr>
+          <w:trHeight w:val="244"/>
+        </w:trPr>
+        <w:tc>
+          <w:tcPr>
+            <w:tcW w:w="354" w:type="pct"/>
+            <w:shd w:val="clear" w:color="auto" w:fill="auto"/>
+          </w:tcPr>
+          <w:p>
+            <w:pPr>
+              <w:rPr>
+                <w:b/>
+                <w:bCs/>
+              </w:rPr>
+            </w:pPr>
+            <w:r>
+              <w:rPr>
+                <w:b/>
+                <w:bCs/>
+              </w:rPr>
+              <w:t>1.1</w:t>
+            </w:r>
+          </w:p>
+        </w:tc>
+        <w:tc>
+          <w:tcPr>
+            <w:tcW w:w="1161" w:type="pct"/>
+            <w:shd w:val="clear" w:color="auto" w:fill="auto"/>
+          </w:tcPr>
+          <w:p>
+            <w:r>
+              <w:t>Anwendungssoftware</w:t>
+            </w:r>
+          </w:p>
+        </w:tc>
+        <w:tc>
+          <w:tcPr>
+            <w:tcW w:w="3485" w:type="pct"/>
+            <w:shd w:val="clear" w:color="auto" w:fill="auto"/>
+          </w:tcPr>
+          <w:p>
+            <w:r>
+              <w:t>Bereitet Voucher-Vorlage</w:t>
+            </w:r>
+            <w:r>
+              <w:t xml:space="preserve"> und Bild eines Vouchers</w:t>
+            </w:r>
+            <w:r>
+              <w:t xml:space="preserve"> auf.</w:t>
+            </w:r>
+          </w:p>
+        </w:tc>
+      </w:tr>
+      <w:tr>
+        <w:trPr>
+          <w:trHeight w:val="244"/>
+        </w:trPr>
+        <w:tc>
+          <w:tcPr>
+            <w:tcW w:w="354" w:type="pct"/>
+            <w:shd w:val="clear" w:color="auto" w:fill="auto"/>
+          </w:tcPr>
+          <w:p>
+            <w:pPr>
+              <w:rPr>
+                <w:b/>
+                <w:bCs/>
+              </w:rPr>
+            </w:pPr>
+            <w:r>
+              <w:rPr>
+                <w:b/>
+                <w:bCs/>
+              </w:rPr>
+              <w:t>1.2</w:t>
+            </w:r>
+          </w:p>
+        </w:tc>
+        <w:tc>
+          <w:tcPr>
+            <w:tcW w:w="1161" w:type="pct"/>
+            <w:shd w:val="clear" w:color="auto" w:fill="auto"/>
+          </w:tcPr>
+          <w:p>
+            <w:r>
+              <w:t>Anwendungssoftware</w:t>
+            </w:r>
+          </w:p>
+        </w:tc>
+        <w:tc>
+          <w:tcPr>
+            <w:tcW w:w="3485" w:type="pct"/>
+            <w:shd w:val="clear" w:color="auto" w:fill="auto"/>
+          </w:tcPr>
+          <w:p>
+            <w:r>
+              <w:t>Übergibt vorbereitete Voucher-Vorlage</w:t>
+            </w:r>
+            <w:r>
+              <w:t xml:space="preserve"> und Bild</w:t>
+            </w:r>
+            <w:r>
+              <w:t xml:space="preserve"> an CTI.</w:t>
+            </w:r>
+          </w:p>
+        </w:tc>
+      </w:tr>
+      <w:tr>
+        <w:trPr>
+          <w:trHeight w:val="244"/>
+        </w:trPr>
+        <w:tc>
+          <w:tcPr>
+            <w:tcW w:w="354" w:type="pct"/>
+            <w:shd w:val="clear" w:color="auto" w:fill="auto"/>
+          </w:tcPr>
+          <w:p>
+            <w:pPr>
+              <w:rPr>
+                <w:b/>
+                <w:bCs/>
+              </w:rPr>
+            </w:pPr>
+            <w:r>
+              <w:rPr>
+                <w:b/>
+                <w:bCs/>
+              </w:rPr>
+              <w:t>1.3</w:t>
+            </w:r>
+          </w:p>
+        </w:tc>
+        <w:tc>
+          <w:tcPr>
+            <w:tcW w:w="1161" w:type="pct"/>
+            <w:shd w:val="clear" w:color="auto" w:fill="auto"/>
+          </w:tcPr>
+          <w:p>
+            <w:r>
+              <w:t>CTI</w:t>
+            </w:r>
+          </w:p>
+        </w:tc>
+        <w:tc>
+          <w:tcPr>
+            <w:tcW w:w="3485" w:type="pct"/>
+            <w:shd w:val="clear" w:color="auto" w:fill="auto"/>
+          </w:tcPr>
+          <w:p>
+            <w:r>
+              <w:t xml:space="preserve">Verarbeitet und </w:t>
+            </w:r>
+            <w:r>
+              <w:t>liest die textuellen Informationen aus und liefert sie an die Anwendungssoftware.</w:t>
+            </w:r>
+          </w:p>
+        </w:tc>
+      </w:tr>
+    </w:tbl>
+    <w:p>
+      <w:pPr>
+        <w:rPr>
+          <w:b/>
+        </w:rPr>
+      </w:pPr>
+    </w:p>
+    <w:p>
+      <w:pPr>
+        <w:rPr>
+          <w:b/>
+        </w:rPr>
+      </w:pPr>
+      <w:r>
+        <w:rPr>
+          <w:b/>
+        </w:rPr>
+        <w:t>Ausnahmen, Varianten</w:t>
+      </w:r>
+    </w:p>
+    <w:tbl>
+      <w:tblPr>
+        <w:tblW w:w="5000" w:type="pct"/>
+        <w:tblBorders>
+          <w:top w:val="single" w:sz="4" w:space="0" w:color="9CC2E5"/>
+          <w:left w:val="single" w:sz="4" w:space="0" w:color="9CC2E5"/>
+          <w:bottom w:val="single" w:sz="4" w:space="0" w:color="9CC2E5"/>
+          <w:right w:val="single" w:sz="4" w:space="0" w:color="9CC2E5"/>
+          <w:insideH w:val="single" w:sz="4" w:space="0" w:color="9CC2E5"/>
+          <w:insideV w:val="single" w:sz="4" w:space="0" w:color="9CC2E5"/>
+        </w:tblBorders>
+        <w:tblLook w:val="04A0" w:firstRow="1" w:lastRow="0" w:firstColumn="1" w:lastColumn="0" w:noHBand="0" w:noVBand="1"/>
+      </w:tblPr>
+      <w:tblGrid>
+        <w:gridCol w:w="674"/>
+        <w:gridCol w:w="2195"/>
+        <w:gridCol w:w="6588"/>
+      </w:tblGrid>
+      <w:tr>
+        <w:trPr>
+          <w:trHeight w:val="244"/>
+        </w:trPr>
+        <w:tc>
+          <w:tcPr>
+            <w:tcW w:w="356" w:type="pct"/>
+            <w:tcBorders>
+              <w:top w:val="single" w:sz="4" w:space="0" w:color="5B9BD5"/>
+              <w:left w:val="single" w:sz="4" w:space="0" w:color="5B9BD5"/>
+              <w:bottom w:val="single" w:sz="4" w:space="0" w:color="5B9BD5"/>
+              <w:right w:val="nil"/>
+            </w:tcBorders>
+            <w:shd w:val="clear" w:color="auto" w:fill="5B9BD5"/>
+          </w:tcPr>
+          <w:p>
+            <w:pPr>
+              <w:rPr>
+                <w:b/>
+                <w:bCs/>
+                <w:color w:val="FFFFFF"/>
+              </w:rPr>
+            </w:pPr>
+            <w:proofErr w:type="spellStart"/>
+            <w:r>
+              <w:rPr>
+                <w:b/>
+                <w:bCs/>
+                <w:color w:val="FFFFFF"/>
+              </w:rPr>
+              <w:t>Nr</w:t>
+            </w:r>
+            <w:proofErr w:type="spellEnd"/>
+          </w:p>
+        </w:tc>
+        <w:tc>
+          <w:tcPr>
+            <w:tcW w:w="1161" w:type="pct"/>
+            <w:tcBorders>
+              <w:top w:val="single" w:sz="4" w:space="0" w:color="5B9BD5"/>
+              <w:left w:val="nil"/>
+              <w:bottom w:val="single" w:sz="4" w:space="0" w:color="5B9BD5"/>
+              <w:right w:val="nil"/>
+            </w:tcBorders>
+            <w:shd w:val="clear" w:color="auto" w:fill="5B9BD5"/>
+          </w:tcPr>
+          <w:p>
+            <w:pPr>
+              <w:rPr>
+                <w:b/>
+                <w:bCs/>
+                <w:color w:val="FFFFFF"/>
+              </w:rPr>
+            </w:pPr>
+            <w:r>
+              <w:rPr>
+                <w:b/>
+                <w:bCs/>
+                <w:color w:val="FFFFFF"/>
+              </w:rPr>
+              <w:t>Wer</w:t>
+            </w:r>
+          </w:p>
+        </w:tc>
+        <w:tc>
+          <w:tcPr>
+            <w:tcW w:w="3483" w:type="pct"/>
+            <w:tcBorders>
+              <w:top w:val="single" w:sz="4" w:space="0" w:color="5B9BD5"/>
+              <w:left w:val="nil"/>
+              <w:bottom w:val="single" w:sz="4" w:space="0" w:color="5B9BD5"/>
+              <w:right w:val="single" w:sz="4" w:space="0" w:color="5B9BD5"/>
+            </w:tcBorders>
+            <w:shd w:val="clear" w:color="auto" w:fill="5B9BD5"/>
+          </w:tcPr>
+          <w:p>
+            <w:pPr>
+              <w:rPr>
+                <w:b/>
+                <w:bCs/>
+                <w:color w:val="FFFFFF"/>
+              </w:rPr>
+            </w:pPr>
+            <w:r>
+              <w:rPr>
+                <w:b/>
+                <w:bCs/>
+                <w:color w:val="FFFFFF"/>
+              </w:rPr>
+              <w:t>Was</w:t>
+            </w:r>
+          </w:p>
+        </w:tc>
+      </w:tr>
+      <w:tr>
+        <w:trPr>
+          <w:trHeight w:val="244"/>
+        </w:trPr>
+        <w:tc>
+          <w:tcPr>
+            <w:tcW w:w="356" w:type="pct"/>
+            <w:shd w:val="clear" w:color="auto" w:fill="auto"/>
+          </w:tcPr>
+          <w:p>
+            <w:pPr>
+              <w:rPr>
+                <w:b/>
+                <w:bCs/>
+              </w:rPr>
+            </w:pPr>
+            <w:r>
+              <w:rPr>
+                <w:b/>
+                <w:bCs/>
+              </w:rPr>
+              <w:t>1.3.1</w:t>
+            </w:r>
+          </w:p>
+        </w:tc>
+        <w:tc>
+          <w:tcPr>
+            <w:tcW w:w="1161" w:type="pct"/>
+            <w:shd w:val="clear" w:color="auto" w:fill="auto"/>
+          </w:tcPr>
+          <w:p>
+            <w:r>
+              <w:t>CTI</w:t>
+            </w:r>
+          </w:p>
+        </w:tc>
+        <w:tc>
+          <w:tcPr>
+            <w:tcW w:w="3483" w:type="pct"/>
+            <w:shd w:val="clear" w:color="auto" w:fill="auto"/>
+          </w:tcPr>
+          <w:p>
+            <w:r>
+              <w:t xml:space="preserve">Wenn </w:t>
+            </w:r>
+            <w:r>
+              <w:t>gewisse textuelle Informationen nicht ausgelesen werden konnten, werden die Restlichen trot</w:t>
+            </w:r>
+            <w:bookmarkStart w:id="22" w:name="_GoBack"/>
+            <w:bookmarkEnd w:id="22"/>
+            <w:r>
+              <w:t xml:space="preserve">zdem zurückgeliefert. </w:t>
+            </w:r>
+          </w:p>
+        </w:tc>
+      </w:tr>
+    </w:tbl>
+    <w:p/>
+    <w:p/>
+    <w:p>
+      <w:pPr>
         <w:pStyle w:val="berschrift3"/>
       </w:pPr>
-      <w:bookmarkStart w:id="22" w:name="_Toc20335477"/>
+      <w:bookmarkStart w:id="23" w:name="_Toc20335477"/>
       <w:r>
         <w:t>Detaillierte Anforderungen</w:t>
       </w:r>
-      <w:bookmarkEnd w:id="22"/>
+      <w:bookmarkEnd w:id="23"/>
     </w:p>
     <w:p/>
     <w:p/>
@@ -4180,6 +6490,7 @@
                 <w:b/>
                 <w:bCs/>
               </w:rPr>
+              <w:lastRenderedPageBreak/>
               <w:t>F1.2</w:t>
             </w:r>
           </w:p>
@@ -4357,7 +6668,6 @@
                 <w:b/>
                 <w:bCs/>
               </w:rPr>
-              <w:lastRenderedPageBreak/>
               <w:t>F2.1</w:t>
             </w:r>
           </w:p>
@@ -4710,10 +7020,7 @@
               <w:t xml:space="preserve"> werden, wenn dieser innerhalb des Bilds</w:t>
             </w:r>
             <w:r>
-              <w:t xml:space="preserve"> </w:t>
-            </w:r>
-            <w:r>
-              <w:t>maximal 60 Grad</w:t>
+              <w:t xml:space="preserve"> maximal 60 Grad</w:t>
             </w:r>
             <w:r>
               <w:t xml:space="preserve"> gedreht ist.</w:t>
@@ -4982,21 +7289,7 @@
           <w:lang w:val="en-US"/>
         </w:rPr>
         <w:tab/>
-        <w:t>Muss / Optional P1, P2, P</w:t>
-      </w:r>
-      <w:proofErr w:type="gramStart"/>
-      <w:r>
-        <w:rPr>
-          <w:lang w:val="en-US"/>
-        </w:rPr>
-        <w:t>3  /</w:t>
-      </w:r>
-      <w:proofErr w:type="gramEnd"/>
-      <w:r>
-        <w:rPr>
-          <w:lang w:val="en-US"/>
-        </w:rPr>
-        <w:t xml:space="preserve">  Wunsch (Nice to have)</w:t>
+        <w:t>Muss / Optional P1, P2, P3  /  Wunsch (Nice to have)</w:t>
       </w:r>
     </w:p>
     <w:p>
@@ -5029,11 +7322,11 @@
       <w:pPr>
         <w:pStyle w:val="berschrift2"/>
       </w:pPr>
-      <w:bookmarkStart w:id="23" w:name="_Toc20335478"/>
+      <w:bookmarkStart w:id="24" w:name="_Toc20335478"/>
       <w:r>
         <w:t>Qualitätsanforderungen</w:t>
       </w:r>
-      <w:bookmarkEnd w:id="23"/>
+      <w:bookmarkEnd w:id="24"/>
     </w:p>
     <w:p/>
     <w:tbl>
@@ -5484,6 +7777,7 @@
                 <w:b/>
                 <w:bCs/>
               </w:rPr>
+              <w:lastRenderedPageBreak/>
               <w:t>Q5.1</w:t>
             </w:r>
           </w:p>
@@ -5624,12 +7918,11 @@
       <w:pPr>
         <w:pStyle w:val="berschrift2"/>
       </w:pPr>
-      <w:bookmarkStart w:id="24" w:name="_Toc20335479"/>
-      <w:r>
-        <w:lastRenderedPageBreak/>
+      <w:bookmarkStart w:id="25" w:name="_Toc20335479"/>
+      <w:r>
         <w:t>Randbedingungen</w:t>
       </w:r>
-      <w:bookmarkEnd w:id="24"/>
+      <w:bookmarkEnd w:id="25"/>
     </w:p>
     <w:tbl>
       <w:tblPr>
@@ -5898,10 +8191,7 @@
         </w:tc>
       </w:tr>
     </w:tbl>
-    <w:p>
-      <w:bookmarkStart w:id="25" w:name="_GoBack"/>
-      <w:bookmarkEnd w:id="25"/>
-    </w:p>
+    <w:p/>
     <w:p>
       <w:pPr>
         <w:pStyle w:val="berschrift2"/>
@@ -5950,7 +8240,7 @@
                     </pic:cNvPicPr>
                   </pic:nvPicPr>
                   <pic:blipFill>
-                    <a:blip r:embed="rId20" cstate="print">
+                    <a:blip r:embed="rId21" cstate="print">
                       <a:extLst>
                         <a:ext uri="{28A0092B-C50C-407E-A947-70E740481C1C}">
                           <a14:useLocalDpi xmlns:a14="http://schemas.microsoft.com/office/drawing/2010/main" val="0"/>
@@ -6115,6 +8405,7 @@
         <w:rPr>
           <w:b/>
         </w:rPr>
+        <w:lastRenderedPageBreak/>
         <w:t>Literatureintrag</w:t>
       </w:r>
     </w:p>
@@ -6141,7 +8432,6 @@
       </w:pPr>
       <w:bookmarkStart w:id="29" w:name="_Toc20335483"/>
       <w:r>
-        <w:lastRenderedPageBreak/>
         <w:t>Anhang</w:t>
       </w:r>
       <w:bookmarkEnd w:id="29"/>
@@ -6834,14 +9124,7 @@
         <w:color w:val="697D91"/>
         <w:lang w:val="fr-CH"/>
       </w:rPr>
-      <w:t xml:space="preserve"> | </w:t>
-    </w:r>
-    <w:r>
-      <w:rPr>
-        <w:color w:val="697D91"/>
-        <w:lang w:val="fr-CH"/>
-      </w:rPr>
-      <w:t xml:space="preserve">Haute école spécialisée bernoise | Bern </w:t>
+      <w:t xml:space="preserve"> | Haute école spécialisée bernoise | Bern </w:t>
     </w:r>
     <w:proofErr w:type="spellStart"/>
     <w:r>
@@ -12386,6 +14669,77 @@
       <w:contextualSpacing/>
     </w:pPr>
   </w:style>
+  <w:style w:type="table" w:styleId="Gitternetztabelle5dunkelAkzent1">
+    <w:name w:val="Grid Table 5 Dark Accent 1"/>
+    <w:basedOn w:val="NormaleTabelle"/>
+    <w:uiPriority w:val="50"/>
+    <w:rsid w:val="00FF35F8"/>
+    <w:tblPr>
+      <w:tblStyleRowBandSize w:val="1"/>
+      <w:tblStyleColBandSize w:val="1"/>
+      <w:tblBorders>
+        <w:top w:val="single" w:sz="4" w:space="0" w:color="FFFFFF" w:themeColor="background1"/>
+        <w:left w:val="single" w:sz="4" w:space="0" w:color="FFFFFF" w:themeColor="background1"/>
+        <w:bottom w:val="single" w:sz="4" w:space="0" w:color="FFFFFF" w:themeColor="background1"/>
+        <w:right w:val="single" w:sz="4" w:space="0" w:color="FFFFFF" w:themeColor="background1"/>
+        <w:insideH w:val="single" w:sz="4" w:space="0" w:color="FFFFFF" w:themeColor="background1"/>
+        <w:insideV w:val="single" w:sz="4" w:space="0" w:color="FFFFFF" w:themeColor="background1"/>
+      </w:tblBorders>
+    </w:tblPr>
+    <w:tcPr>
+      <w:shd w:val="clear" w:color="auto" w:fill="auto"/>
+    </w:tcPr>
+    <w:tblStylePr w:type="firstRow">
+      <w:rPr>
+        <w:b/>
+        <w:bCs/>
+        <w:color w:val="FFFFFF" w:themeColor="background1"/>
+      </w:rPr>
+      <w:tblPr/>
+      <w:tcPr>
+        <w:shd w:val="clear" w:color="auto" w:fill="5B9BD5"/>
+      </w:tcPr>
+    </w:tblStylePr>
+    <w:tblStylePr w:type="lastRow">
+      <w:rPr>
+        <w:b/>
+        <w:bCs/>
+        <w:color w:val="FFFFFF" w:themeColor="background1"/>
+      </w:rPr>
+      <w:tblPr/>
+      <w:tcPr>
+        <w:shd w:val="clear" w:color="auto" w:fill="5B9BD5"/>
+      </w:tcPr>
+    </w:tblStylePr>
+    <w:tblStylePr w:type="firstCol">
+      <w:rPr>
+        <w:b/>
+        <w:bCs/>
+        <w:color w:val="FFFFFF" w:themeColor="background1"/>
+      </w:rPr>
+      <w:tblPr/>
+      <w:tcPr>
+        <w:shd w:val="clear" w:color="auto" w:fill="5B9BD5"/>
+      </w:tcPr>
+    </w:tblStylePr>
+    <w:tblStylePr w:type="lastCol">
+      <w:rPr>
+        <w:b/>
+        <w:bCs/>
+        <w:color w:val="FFFFFF" w:themeColor="background1"/>
+      </w:rPr>
+      <w:tblPr/>
+      <w:tcPr>
+        <w:tcBorders>
+          <w:top w:val="single" w:sz="4" w:space="0" w:color="FFFFFF" w:themeColor="background1"/>
+          <w:bottom w:val="single" w:sz="4" w:space="0" w:color="FFFFFF" w:themeColor="background1"/>
+          <w:right w:val="single" w:sz="4" w:space="0" w:color="FFFFFF" w:themeColor="background1"/>
+          <w:insideV w:val="nil"/>
+        </w:tcBorders>
+        <w:shd w:val="clear" w:color="auto" w:fill="4472C4" w:themeFill="accent1"/>
+      </w:tcPr>
+    </w:tblStylePr>
+  </w:style>
 </w:styles>
 </file>
 
@@ -12689,7 +15043,7 @@
 </file>
 
 <file path=customXml/itemProps1.xml><?xml version="1.0" encoding="utf-8"?>
-<ds:datastoreItem xmlns:ds="http://schemas.openxmlformats.org/officeDocument/2006/customXml" ds:itemID="{80F5A5F3-5960-4595-91A5-80C9F3032100}">
+<ds:datastoreItem xmlns:ds="http://schemas.openxmlformats.org/officeDocument/2006/customXml" ds:itemID="{BECAFCAE-B0A7-471E-A261-D38BFA898769}">
   <ds:schemaRefs>
     <ds:schemaRef ds:uri="http://schemas.openxmlformats.org/officeDocument/2006/bibliography"/>
   </ds:schemaRefs>

</xml_diff>